<commit_message>
added the difference between compile time and run time
</commit_message>
<xml_diff>
--- a/Programming/Object-Oriented-Programming-C++.docx
+++ b/Programming/Object-Oriented-Programming-C++.docx
@@ -393,11 +393,163 @@
           <w:lang w:val="en-US"/>
         </w:rPr>
       </w:pPr>
+      <w:r>
+        <w:rPr>
+          <w:sz w:val="24"/>
+          <w:szCs w:val="22"/>
+          <w:lang w:val="en-US"/>
+        </w:rPr>
+        <w:t xml:space="preserve">When </w:t>
+      </w:r>
+      <w:r>
+        <w:rPr>
+          <w:sz w:val="24"/>
+          <w:szCs w:val="22"/>
+          <w:lang w:val="en-US"/>
+        </w:rPr>
+        <w:t>we</w:t>
+      </w:r>
+      <w:r>
+        <w:rPr>
+          <w:sz w:val="24"/>
+          <w:szCs w:val="22"/>
+          <w:lang w:val="en-US"/>
+        </w:rPr>
+        <w:t xml:space="preserve"> create an object in C++, </w:t>
+      </w:r>
+      <w:r>
+        <w:rPr>
+          <w:sz w:val="24"/>
+          <w:szCs w:val="22"/>
+          <w:lang w:val="en-US"/>
+        </w:rPr>
+        <w:t>we</w:t>
+      </w:r>
+      <w:r>
+        <w:rPr>
+          <w:sz w:val="24"/>
+          <w:szCs w:val="22"/>
+          <w:lang w:val="en-US"/>
+        </w:rPr>
+        <w:t xml:space="preserve"> typically declare its type. </w:t>
+      </w:r>
     </w:p>
     <w:p>
       <w:pPr>
         <w:pStyle w:val="ListParagraph"/>
         <w:rPr>
+          <w:b/>
+          <w:bCs/>
+          <w:sz w:val="24"/>
+          <w:szCs w:val="22"/>
+          <w:lang w:val="en-US"/>
+        </w:rPr>
+      </w:pPr>
+      <w:r>
+        <w:rPr>
+          <w:b/>
+          <w:bCs/>
+          <w:sz w:val="24"/>
+          <w:szCs w:val="22"/>
+          <w:lang w:val="en-US"/>
+        </w:rPr>
+        <w:t>For example,</w:t>
+      </w:r>
+      <w:r>
+        <w:rPr>
+          <w:sz w:val="24"/>
+          <w:szCs w:val="22"/>
+          <w:lang w:val="en-US"/>
+        </w:rPr>
+        <w:t xml:space="preserve"> </w:t>
+      </w:r>
+      <w:r>
+        <w:rPr>
+          <w:sz w:val="24"/>
+          <w:szCs w:val="22"/>
+          <w:lang w:val="en-US"/>
+        </w:rPr>
+        <w:t>we</w:t>
+      </w:r>
+      <w:r>
+        <w:rPr>
+          <w:sz w:val="24"/>
+          <w:szCs w:val="22"/>
+          <w:lang w:val="en-US"/>
+        </w:rPr>
+        <w:t xml:space="preserve"> might create an object of type `</w:t>
+      </w:r>
+      <w:r>
+        <w:rPr>
+          <w:b/>
+          <w:bCs/>
+          <w:sz w:val="24"/>
+          <w:szCs w:val="22"/>
+          <w:lang w:val="en-US"/>
+        </w:rPr>
+        <w:t>Animal</w:t>
+      </w:r>
+      <w:r>
+        <w:rPr>
+          <w:sz w:val="24"/>
+          <w:szCs w:val="22"/>
+          <w:lang w:val="en-US"/>
+        </w:rPr>
+        <w:t xml:space="preserve">`. But during the program's execution, if that object is actually </w:t>
+      </w:r>
+      <w:r>
+        <w:rPr>
+          <w:b/>
+          <w:bCs/>
+          <w:sz w:val="24"/>
+          <w:szCs w:val="22"/>
+          <w:lang w:val="en-US"/>
+        </w:rPr>
+        <w:t>pointing to</w:t>
+      </w:r>
+      <w:r>
+        <w:rPr>
+          <w:sz w:val="24"/>
+          <w:szCs w:val="22"/>
+          <w:lang w:val="en-US"/>
+        </w:rPr>
+        <w:t xml:space="preserve"> a more specific type, like </w:t>
+      </w:r>
+      <w:r>
+        <w:rPr>
+          <w:b/>
+          <w:bCs/>
+          <w:sz w:val="24"/>
+          <w:szCs w:val="22"/>
+          <w:lang w:val="en-US"/>
+        </w:rPr>
+        <w:t>`Dog` or `Cat`,</w:t>
+      </w:r>
+      <w:r>
+        <w:rPr>
+          <w:sz w:val="24"/>
+          <w:szCs w:val="22"/>
+          <w:lang w:val="en-US"/>
+        </w:rPr>
+        <w:t xml:space="preserve"> then the </w:t>
+      </w:r>
+      <w:r>
+        <w:rPr>
+          <w:b/>
+          <w:bCs/>
+          <w:sz w:val="24"/>
+          <w:szCs w:val="22"/>
+          <w:lang w:val="en-US"/>
+        </w:rPr>
+        <w:t>dynamic type of the object is `Dog` or `Cat`, not just `Animal`.</w:t>
+      </w:r>
+    </w:p>
+    <w:p>
+      <w:pPr>
+        <w:pStyle w:val="ListParagraph"/>
+        <w:rPr>
+          <w:b/>
+          <w:bCs/>
           <w:sz w:val="24"/>
           <w:szCs w:val="22"/>
           <w:lang w:val="en-US"/>
@@ -425,23 +577,51 @@
           <w:szCs w:val="22"/>
           <w:lang w:val="en-US"/>
         </w:rPr>
-        <w:t xml:space="preserve"> create an object in C++, </w:t>
-      </w:r>
-      <w:r>
-        <w:rPr>
-          <w:sz w:val="24"/>
-          <w:szCs w:val="22"/>
-          <w:lang w:val="en-US"/>
-        </w:rPr>
-        <w:t>we</w:t>
-      </w:r>
-      <w:r>
-        <w:rPr>
-          <w:sz w:val="24"/>
-          <w:szCs w:val="22"/>
-          <w:lang w:val="en-US"/>
-        </w:rPr>
-        <w:t xml:space="preserve"> typically declare its type. </w:t>
+        <w:t xml:space="preserve"> call a function on a pointer or reference to the base class that </w:t>
+      </w:r>
+      <w:r>
+        <w:rPr>
+          <w:sz w:val="24"/>
+          <w:szCs w:val="22"/>
+          <w:lang w:val="en-US"/>
+        </w:rPr>
+        <w:t xml:space="preserve">actually </w:t>
+      </w:r>
+      <w:r>
+        <w:rPr>
+          <w:sz w:val="24"/>
+          <w:szCs w:val="22"/>
+          <w:lang w:val="en-US"/>
+        </w:rPr>
+        <w:t xml:space="preserve">points to an object of a derived class, </w:t>
+      </w:r>
+      <w:r>
+        <w:rPr>
+          <w:b/>
+          <w:bCs/>
+          <w:sz w:val="24"/>
+          <w:szCs w:val="22"/>
+          <w:lang w:val="en-US"/>
+        </w:rPr>
+        <w:t>it's the dynamic type</w:t>
+      </w:r>
+      <w:r>
+        <w:rPr>
+          <w:sz w:val="24"/>
+          <w:szCs w:val="22"/>
+          <w:lang w:val="en-US"/>
+        </w:rPr>
+        <w:t xml:space="preserve"> that </w:t>
+      </w:r>
+      <w:r>
+        <w:rPr>
+          <w:b/>
+          <w:bCs/>
+          <w:sz w:val="24"/>
+          <w:szCs w:val="22"/>
+          <w:lang w:val="en-US"/>
+        </w:rPr>
+        <w:t>determines which version of the function is called.</w:t>
       </w:r>
     </w:p>
     <w:p>
@@ -457,101 +637,39 @@
       </w:pPr>
       <w:r>
         <w:rPr>
-          <w:b/>
-          <w:bCs/>
-          <w:sz w:val="24"/>
-          <w:szCs w:val="22"/>
-          <w:lang w:val="en-US"/>
-        </w:rPr>
-        <w:t>For example,</w:t>
-      </w:r>
-      <w:r>
-        <w:rPr>
-          <w:sz w:val="24"/>
-          <w:szCs w:val="22"/>
-          <w:lang w:val="en-US"/>
-        </w:rPr>
-        <w:t xml:space="preserve"> </w:t>
-      </w:r>
-      <w:r>
-        <w:rPr>
-          <w:sz w:val="24"/>
-          <w:szCs w:val="22"/>
-          <w:lang w:val="en-US"/>
-        </w:rPr>
-        <w:t>we</w:t>
-      </w:r>
-      <w:r>
-        <w:rPr>
-          <w:sz w:val="24"/>
-          <w:szCs w:val="22"/>
-          <w:lang w:val="en-US"/>
-        </w:rPr>
-        <w:t xml:space="preserve"> might create an object of type `</w:t>
-      </w:r>
-      <w:r>
-        <w:rPr>
-          <w:b/>
-          <w:bCs/>
-          <w:sz w:val="24"/>
-          <w:szCs w:val="22"/>
-          <w:lang w:val="en-US"/>
-        </w:rPr>
-        <w:t>Animal</w:t>
-      </w:r>
-      <w:r>
-        <w:rPr>
-          <w:sz w:val="24"/>
-          <w:szCs w:val="22"/>
-          <w:lang w:val="en-US"/>
-        </w:rPr>
-        <w:t xml:space="preserve">`. But during the program's execution, if that object is actually </w:t>
-      </w:r>
-      <w:r>
-        <w:rPr>
-          <w:b/>
-          <w:bCs/>
-          <w:sz w:val="24"/>
-          <w:szCs w:val="22"/>
-          <w:lang w:val="en-US"/>
-        </w:rPr>
-        <w:t>pointing to</w:t>
-      </w:r>
-      <w:r>
-        <w:rPr>
-          <w:sz w:val="24"/>
-          <w:szCs w:val="22"/>
-          <w:lang w:val="en-US"/>
-        </w:rPr>
-        <w:t xml:space="preserve"> a more specific type, like </w:t>
-      </w:r>
-      <w:r>
-        <w:rPr>
-          <w:b/>
-          <w:bCs/>
-          <w:sz w:val="24"/>
-          <w:szCs w:val="22"/>
-          <w:lang w:val="en-US"/>
-        </w:rPr>
-        <w:t>`Dog` or `Cat`,</w:t>
-      </w:r>
-      <w:r>
-        <w:rPr>
-          <w:sz w:val="24"/>
-          <w:szCs w:val="22"/>
-          <w:lang w:val="en-US"/>
-        </w:rPr>
-        <w:t xml:space="preserve"> then the </w:t>
-      </w:r>
-      <w:r>
-        <w:rPr>
-          <w:b/>
-          <w:bCs/>
-          <w:sz w:val="24"/>
-          <w:szCs w:val="22"/>
-          <w:lang w:val="en-US"/>
-        </w:rPr>
-        <w:t>dynamic type of the object is `Dog` or `Cat`, not just `Animal`.</w:t>
+          <w:sz w:val="24"/>
+          <w:szCs w:val="22"/>
+          <w:lang w:val="en-US"/>
+        </w:rPr>
+        <w:t xml:space="preserve">So, in short, dynamic typing in C++ is about </w:t>
+      </w:r>
+      <w:r>
+        <w:rPr>
+          <w:b/>
+          <w:bCs/>
+          <w:sz w:val="24"/>
+          <w:szCs w:val="22"/>
+          <w:lang w:val="en-US"/>
+        </w:rPr>
+        <w:t>determining the actual type of an object during runtime</w:t>
+      </w:r>
+      <w:r>
+        <w:rPr>
+          <w:sz w:val="24"/>
+          <w:szCs w:val="22"/>
+          <w:lang w:val="en-US"/>
+        </w:rPr>
+        <w:t xml:space="preserve">, </w:t>
+      </w:r>
+      <w:r>
+        <w:rPr>
+          <w:b/>
+          <w:bCs/>
+          <w:sz w:val="24"/>
+          <w:szCs w:val="22"/>
+          <w:lang w:val="en-US"/>
+        </w:rPr>
+        <w:t>which can be different from the type declared at compile time.</w:t>
       </w:r>
     </w:p>
     <w:p>
@@ -565,119 +683,549 @@
           <w:lang w:val="en-US"/>
         </w:rPr>
       </w:pPr>
-      <w:r>
-        <w:rPr>
-          <w:sz w:val="24"/>
-          <w:szCs w:val="22"/>
-          <w:lang w:val="en-US"/>
-        </w:rPr>
-        <w:t xml:space="preserve">When </w:t>
-      </w:r>
-      <w:r>
-        <w:rPr>
-          <w:sz w:val="24"/>
-          <w:szCs w:val="22"/>
-          <w:lang w:val="en-US"/>
-        </w:rPr>
-        <w:t>we</w:t>
-      </w:r>
-      <w:r>
-        <w:rPr>
-          <w:sz w:val="24"/>
-          <w:szCs w:val="22"/>
-          <w:lang w:val="en-US"/>
-        </w:rPr>
-        <w:t xml:space="preserve"> call a function on a pointer or reference to the base class that </w:t>
-      </w:r>
-      <w:r>
-        <w:rPr>
-          <w:sz w:val="24"/>
-          <w:szCs w:val="22"/>
-          <w:lang w:val="en-US"/>
-        </w:rPr>
-        <w:t xml:space="preserve">actually </w:t>
-      </w:r>
-      <w:r>
-        <w:rPr>
-          <w:sz w:val="24"/>
-          <w:szCs w:val="22"/>
-          <w:lang w:val="en-US"/>
-        </w:rPr>
-        <w:t xml:space="preserve">points to an object of a derived class, </w:t>
-      </w:r>
-      <w:r>
-        <w:rPr>
-          <w:b/>
-          <w:bCs/>
-          <w:sz w:val="24"/>
-          <w:szCs w:val="22"/>
-          <w:lang w:val="en-US"/>
-        </w:rPr>
-        <w:t>it's the dynamic type</w:t>
-      </w:r>
-      <w:r>
-        <w:rPr>
-          <w:sz w:val="24"/>
-          <w:szCs w:val="22"/>
-          <w:lang w:val="en-US"/>
-        </w:rPr>
-        <w:t xml:space="preserve"> that </w:t>
-      </w:r>
-      <w:r>
-        <w:rPr>
-          <w:b/>
-          <w:bCs/>
-          <w:sz w:val="24"/>
-          <w:szCs w:val="22"/>
-          <w:lang w:val="en-US"/>
-        </w:rPr>
-        <w:t>determines which version of the function is called.</w:t>
-      </w:r>
     </w:p>
     <w:p>
       <w:pPr>
         <w:pStyle w:val="ListParagraph"/>
         <w:rPr>
-          <w:sz w:val="24"/>
-          <w:szCs w:val="22"/>
-          <w:lang w:val="en-US"/>
-        </w:rPr>
-      </w:pPr>
-      <w:r>
-        <w:rPr>
-          <w:sz w:val="24"/>
-          <w:szCs w:val="22"/>
-          <w:lang w:val="en-US"/>
-        </w:rPr>
-        <w:t xml:space="preserve">So, in short, dynamic typing in C++ is about </w:t>
-      </w:r>
-      <w:r>
-        <w:rPr>
-          <w:b/>
-          <w:bCs/>
-          <w:sz w:val="24"/>
-          <w:szCs w:val="22"/>
-          <w:lang w:val="en-US"/>
-        </w:rPr>
-        <w:t>determining the actual type of an object during runtime</w:t>
-      </w:r>
-      <w:r>
-        <w:rPr>
-          <w:sz w:val="24"/>
-          <w:szCs w:val="22"/>
-          <w:lang w:val="en-US"/>
-        </w:rPr>
-        <w:t xml:space="preserve">, </w:t>
-      </w:r>
-      <w:r>
-        <w:rPr>
-          <w:b/>
-          <w:bCs/>
-          <w:sz w:val="24"/>
-          <w:szCs w:val="22"/>
-          <w:lang w:val="en-US"/>
-        </w:rPr>
-        <w:t>which can be different from the type declared at compile time.</w:t>
+          <w:b/>
+          <w:bCs/>
+          <w:color w:val="7030A0"/>
+          <w:sz w:val="24"/>
+          <w:szCs w:val="22"/>
+          <w:lang w:val="en-US"/>
+        </w:rPr>
+      </w:pPr>
+      <w:r>
+        <w:rPr>
+          <w:b/>
+          <w:bCs/>
+          <w:color w:val="7030A0"/>
+          <w:sz w:val="24"/>
+          <w:szCs w:val="22"/>
+          <w:lang w:val="en-US"/>
+        </w:rPr>
+        <w:lastRenderedPageBreak/>
+        <w:t>What is compile time and run time?</w:t>
+      </w:r>
+    </w:p>
+    <w:p>
+      <w:pPr>
+        <w:pStyle w:val="ListParagraph"/>
+        <w:rPr>
+          <w:sz w:val="24"/>
+          <w:szCs w:val="22"/>
+          <w:lang w:val="en-US"/>
+        </w:rPr>
+      </w:pPr>
+      <w:r>
+        <w:rPr>
+          <w:sz w:val="24"/>
+          <w:szCs w:val="22"/>
+          <w:lang w:val="en-US"/>
+        </w:rPr>
+        <w:t xml:space="preserve">Compile time and </w:t>
+      </w:r>
+      <w:r>
+        <w:rPr>
+          <w:sz w:val="24"/>
+          <w:szCs w:val="22"/>
+          <w:lang w:val="en-US"/>
+        </w:rPr>
+        <w:t>run-time</w:t>
+      </w:r>
+      <w:r>
+        <w:rPr>
+          <w:sz w:val="24"/>
+          <w:szCs w:val="22"/>
+          <w:lang w:val="en-US"/>
+        </w:rPr>
+        <w:t xml:space="preserve"> are two distinct phases in the lifecycle of a program:</w:t>
+      </w:r>
+    </w:p>
+    <w:p>
+      <w:pPr>
+        <w:pStyle w:val="ListParagraph"/>
+        <w:rPr>
+          <w:sz w:val="24"/>
+          <w:szCs w:val="22"/>
+          <w:lang w:val="en-US"/>
+        </w:rPr>
+      </w:pPr>
+    </w:p>
+    <w:p>
+      <w:pPr>
+        <w:pStyle w:val="ListParagraph"/>
+        <w:rPr>
+          <w:sz w:val="24"/>
+          <w:szCs w:val="22"/>
+          <w:lang w:val="en-US"/>
+        </w:rPr>
+      </w:pPr>
+      <w:r>
+        <w:rPr>
+          <w:sz w:val="24"/>
+          <w:szCs w:val="22"/>
+          <w:lang w:val="en-US"/>
+        </w:rPr>
+        <w:t>1</w:t>
+      </w:r>
+      <w:r>
+        <w:rPr>
+          <w:b/>
+          <w:bCs/>
+          <w:sz w:val="24"/>
+          <w:szCs w:val="22"/>
+          <w:lang w:val="en-US"/>
+        </w:rPr>
+        <w:t>. Compile Time:</w:t>
+      </w:r>
+    </w:p>
+    <w:p>
+      <w:pPr>
+        <w:pStyle w:val="ListParagraph"/>
+        <w:numPr>
+          <w:ilvl w:val="0"/>
+          <w:numId w:val="5"/>
+        </w:numPr>
+        <w:rPr>
+          <w:b/>
+          <w:bCs/>
+          <w:sz w:val="24"/>
+          <w:szCs w:val="22"/>
+          <w:lang w:val="en-US"/>
+        </w:rPr>
+      </w:pPr>
+      <w:r>
+        <w:rPr>
+          <w:color w:val="7030A0"/>
+          <w:sz w:val="24"/>
+          <w:szCs w:val="22"/>
+          <w:lang w:val="en-US"/>
+        </w:rPr>
+        <w:t xml:space="preserve">Definition: </w:t>
+      </w:r>
+      <w:r>
+        <w:rPr>
+          <w:sz w:val="24"/>
+          <w:szCs w:val="22"/>
+          <w:lang w:val="en-US"/>
+        </w:rPr>
+        <w:t xml:space="preserve">Compile time refers to the period during which the </w:t>
+      </w:r>
+      <w:r>
+        <w:rPr>
+          <w:b/>
+          <w:bCs/>
+          <w:sz w:val="24"/>
+          <w:szCs w:val="22"/>
+          <w:lang w:val="en-US"/>
+        </w:rPr>
+        <w:t>source code of a program is translated into machine code</w:t>
+      </w:r>
+      <w:r>
+        <w:rPr>
+          <w:sz w:val="24"/>
+          <w:szCs w:val="22"/>
+          <w:lang w:val="en-US"/>
+        </w:rPr>
+        <w:t xml:space="preserve"> (or some intermediate form) </w:t>
+      </w:r>
+      <w:r>
+        <w:rPr>
+          <w:b/>
+          <w:bCs/>
+          <w:sz w:val="24"/>
+          <w:szCs w:val="22"/>
+          <w:lang w:val="en-US"/>
+        </w:rPr>
+        <w:t>by a compiler.</w:t>
+      </w:r>
+    </w:p>
+    <w:p>
+      <w:pPr>
+        <w:pStyle w:val="ListParagraph"/>
+        <w:numPr>
+          <w:ilvl w:val="0"/>
+          <w:numId w:val="5"/>
+        </w:numPr>
+        <w:rPr>
+          <w:sz w:val="24"/>
+          <w:szCs w:val="22"/>
+          <w:lang w:val="en-US"/>
+        </w:rPr>
+      </w:pPr>
+      <w:r>
+        <w:rPr>
+          <w:color w:val="7030A0"/>
+          <w:sz w:val="24"/>
+          <w:szCs w:val="22"/>
+          <w:lang w:val="en-US"/>
+        </w:rPr>
+        <w:t>Activities</w:t>
+      </w:r>
+      <w:r>
+        <w:rPr>
+          <w:color w:val="7030A0"/>
+          <w:sz w:val="24"/>
+          <w:szCs w:val="22"/>
+          <w:lang w:val="en-US"/>
+        </w:rPr>
+        <w:t>:</w:t>
+      </w:r>
+      <w:r>
+        <w:rPr>
+          <w:sz w:val="24"/>
+          <w:szCs w:val="22"/>
+          <w:lang w:val="en-US"/>
+        </w:rPr>
+        <w:t xml:space="preserve"> During compile time, the compiler checks the </w:t>
+      </w:r>
+      <w:r>
+        <w:rPr>
+          <w:b/>
+          <w:bCs/>
+          <w:sz w:val="24"/>
+          <w:szCs w:val="22"/>
+          <w:lang w:val="en-US"/>
+        </w:rPr>
+        <w:t>syntax and semantics of the code</w:t>
+      </w:r>
+      <w:r>
+        <w:rPr>
+          <w:sz w:val="24"/>
+          <w:szCs w:val="22"/>
+          <w:lang w:val="en-US"/>
+        </w:rPr>
+        <w:t>, translates it into machine code, and performs various optimizations.</w:t>
+      </w:r>
+    </w:p>
+    <w:p>
+      <w:pPr>
+        <w:pStyle w:val="ListParagraph"/>
+        <w:numPr>
+          <w:ilvl w:val="0"/>
+          <w:numId w:val="5"/>
+        </w:numPr>
+        <w:rPr>
+          <w:sz w:val="24"/>
+          <w:szCs w:val="22"/>
+          <w:lang w:val="en-US"/>
+        </w:rPr>
+      </w:pPr>
+      <w:r>
+        <w:rPr>
+          <w:color w:val="7030A0"/>
+          <w:sz w:val="24"/>
+          <w:szCs w:val="22"/>
+          <w:lang w:val="en-US"/>
+        </w:rPr>
+        <w:t>Errors</w:t>
+      </w:r>
+      <w:r>
+        <w:rPr>
+          <w:sz w:val="24"/>
+          <w:szCs w:val="22"/>
+          <w:lang w:val="en-US"/>
+        </w:rPr>
+        <w:t xml:space="preserve">: Errors detected during compile time are </w:t>
+      </w:r>
+      <w:r>
+        <w:rPr>
+          <w:b/>
+          <w:bCs/>
+          <w:sz w:val="24"/>
+          <w:szCs w:val="22"/>
+          <w:lang w:val="en-US"/>
+        </w:rPr>
+        <w:t>typically syntax errors, type errors,</w:t>
+      </w:r>
+      <w:r>
+        <w:rPr>
+          <w:sz w:val="24"/>
+          <w:szCs w:val="22"/>
+          <w:lang w:val="en-US"/>
+        </w:rPr>
+        <w:t xml:space="preserve"> or other issues that prevent the program from being translated into machine code.</w:t>
+      </w:r>
+    </w:p>
+    <w:p>
+      <w:pPr>
+        <w:pStyle w:val="ListParagraph"/>
+        <w:numPr>
+          <w:ilvl w:val="0"/>
+          <w:numId w:val="5"/>
+        </w:numPr>
+        <w:rPr>
+          <w:sz w:val="24"/>
+          <w:szCs w:val="22"/>
+          <w:lang w:val="en-US"/>
+        </w:rPr>
+      </w:pPr>
+      <w:r>
+        <w:rPr>
+          <w:color w:val="7030A0"/>
+          <w:sz w:val="24"/>
+          <w:szCs w:val="22"/>
+          <w:lang w:val="en-US"/>
+        </w:rPr>
+        <w:t>Output</w:t>
+      </w:r>
+      <w:r>
+        <w:rPr>
+          <w:sz w:val="24"/>
+          <w:szCs w:val="22"/>
+          <w:lang w:val="en-US"/>
+        </w:rPr>
+        <w:t xml:space="preserve">: The output of the compilation process is </w:t>
+      </w:r>
+      <w:r>
+        <w:rPr>
+          <w:b/>
+          <w:bCs/>
+          <w:sz w:val="24"/>
+          <w:szCs w:val="22"/>
+          <w:lang w:val="en-US"/>
+        </w:rPr>
+        <w:t>typically an executable file</w:t>
+      </w:r>
+      <w:r>
+        <w:rPr>
+          <w:sz w:val="24"/>
+          <w:szCs w:val="22"/>
+          <w:lang w:val="en-US"/>
+        </w:rPr>
+        <w:t>, library, or some other form of binary code that can be executed by the computer.</w:t>
+      </w:r>
+    </w:p>
+    <w:p>
+      <w:pPr>
+        <w:pStyle w:val="ListParagraph"/>
+        <w:rPr>
+          <w:sz w:val="24"/>
+          <w:szCs w:val="22"/>
+          <w:lang w:val="en-US"/>
+        </w:rPr>
+      </w:pPr>
+    </w:p>
+    <w:p>
+      <w:pPr>
+        <w:pStyle w:val="ListParagraph"/>
+        <w:rPr>
+          <w:sz w:val="24"/>
+          <w:szCs w:val="22"/>
+          <w:lang w:val="en-US"/>
+        </w:rPr>
+      </w:pPr>
+      <w:r>
+        <w:rPr>
+          <w:sz w:val="24"/>
+          <w:szCs w:val="22"/>
+          <w:lang w:val="en-US"/>
+        </w:rPr>
+        <w:t xml:space="preserve">2. </w:t>
+      </w:r>
+      <w:r>
+        <w:rPr>
+          <w:b/>
+          <w:bCs/>
+          <w:sz w:val="24"/>
+          <w:szCs w:val="22"/>
+          <w:lang w:val="en-US"/>
+        </w:rPr>
+        <w:t>Run Time</w:t>
+      </w:r>
+      <w:r>
+        <w:rPr>
+          <w:sz w:val="24"/>
+          <w:szCs w:val="22"/>
+          <w:lang w:val="en-US"/>
+        </w:rPr>
+        <w:t>:</w:t>
+      </w:r>
+    </w:p>
+    <w:p>
+      <w:pPr>
+        <w:pStyle w:val="ListParagraph"/>
+        <w:numPr>
+          <w:ilvl w:val="0"/>
+          <w:numId w:val="8"/>
+        </w:numPr>
+        <w:rPr>
+          <w:b/>
+          <w:bCs/>
+          <w:sz w:val="24"/>
+          <w:szCs w:val="22"/>
+          <w:lang w:val="en-US"/>
+        </w:rPr>
+      </w:pPr>
+      <w:r>
+        <w:rPr>
+          <w:color w:val="7030A0"/>
+          <w:sz w:val="24"/>
+          <w:szCs w:val="22"/>
+          <w:lang w:val="en-US"/>
+        </w:rPr>
+        <w:t>Definition</w:t>
+      </w:r>
+      <w:r>
+        <w:rPr>
+          <w:sz w:val="24"/>
+          <w:szCs w:val="22"/>
+          <w:lang w:val="en-US"/>
+        </w:rPr>
+        <w:t xml:space="preserve">: Run time refers to the period during which a </w:t>
+      </w:r>
+      <w:r>
+        <w:rPr>
+          <w:b/>
+          <w:bCs/>
+          <w:sz w:val="24"/>
+          <w:szCs w:val="22"/>
+          <w:lang w:val="en-US"/>
+        </w:rPr>
+        <w:t>program is executing on a computer system.</w:t>
+      </w:r>
+    </w:p>
+    <w:p>
+      <w:pPr>
+        <w:pStyle w:val="ListParagraph"/>
+        <w:numPr>
+          <w:ilvl w:val="0"/>
+          <w:numId w:val="8"/>
+        </w:numPr>
+        <w:rPr>
+          <w:sz w:val="24"/>
+          <w:szCs w:val="22"/>
+          <w:lang w:val="en-US"/>
+        </w:rPr>
+      </w:pPr>
+      <w:r>
+        <w:rPr>
+          <w:color w:val="7030A0"/>
+          <w:sz w:val="24"/>
+          <w:szCs w:val="22"/>
+          <w:lang w:val="en-US"/>
+        </w:rPr>
+        <w:t>Activities</w:t>
+      </w:r>
+      <w:r>
+        <w:rPr>
+          <w:sz w:val="24"/>
+          <w:szCs w:val="22"/>
+          <w:lang w:val="en-US"/>
+        </w:rPr>
+        <w:t xml:space="preserve">: During run time, the </w:t>
+      </w:r>
+      <w:r>
+        <w:rPr>
+          <w:b/>
+          <w:bCs/>
+          <w:sz w:val="24"/>
+          <w:szCs w:val="22"/>
+          <w:lang w:val="en-US"/>
+        </w:rPr>
+        <w:t>program's instructions are being executed by the CPU, and data is manipulated according to the program's logic</w:t>
+      </w:r>
+      <w:r>
+        <w:rPr>
+          <w:sz w:val="24"/>
+          <w:szCs w:val="22"/>
+          <w:lang w:val="en-US"/>
+        </w:rPr>
+        <w:t>.</w:t>
+      </w:r>
+    </w:p>
+    <w:p>
+      <w:pPr>
+        <w:pStyle w:val="ListParagraph"/>
+        <w:numPr>
+          <w:ilvl w:val="0"/>
+          <w:numId w:val="8"/>
+        </w:numPr>
+        <w:rPr>
+          <w:b/>
+          <w:bCs/>
+          <w:sz w:val="24"/>
+          <w:szCs w:val="22"/>
+          <w:lang w:val="en-US"/>
+        </w:rPr>
+      </w:pPr>
+      <w:r>
+        <w:rPr>
+          <w:color w:val="7030A0"/>
+          <w:sz w:val="24"/>
+          <w:szCs w:val="22"/>
+          <w:lang w:val="en-US"/>
+        </w:rPr>
+        <w:t>Errors</w:t>
+      </w:r>
+      <w:r>
+        <w:rPr>
+          <w:sz w:val="24"/>
+          <w:szCs w:val="22"/>
+          <w:lang w:val="en-US"/>
+        </w:rPr>
+        <w:t xml:space="preserve">: Errors detected during run time are typically runtime errors, such as </w:t>
+      </w:r>
+      <w:r>
+        <w:rPr>
+          <w:b/>
+          <w:bCs/>
+          <w:sz w:val="24"/>
+          <w:szCs w:val="22"/>
+          <w:lang w:val="en-US"/>
+        </w:rPr>
+        <w:t>division by zero, dereferencing a null pointer, or accessing out-of-bounds memory.</w:t>
+      </w:r>
+    </w:p>
+    <w:p>
+      <w:pPr>
+        <w:pStyle w:val="ListParagraph"/>
+        <w:numPr>
+          <w:ilvl w:val="0"/>
+          <w:numId w:val="8"/>
+        </w:numPr>
+        <w:rPr>
+          <w:sz w:val="24"/>
+          <w:szCs w:val="22"/>
+          <w:lang w:val="en-US"/>
+        </w:rPr>
+      </w:pPr>
+      <w:r>
+        <w:rPr>
+          <w:color w:val="7030A0"/>
+          <w:sz w:val="24"/>
+          <w:szCs w:val="22"/>
+          <w:lang w:val="en-US"/>
+        </w:rPr>
+        <w:t>Output</w:t>
+      </w:r>
+      <w:r>
+        <w:rPr>
+          <w:sz w:val="24"/>
+          <w:szCs w:val="22"/>
+          <w:lang w:val="en-US"/>
+        </w:rPr>
+        <w:t xml:space="preserve">: The output of the program's execution may include </w:t>
+      </w:r>
+      <w:r>
+        <w:rPr>
+          <w:b/>
+          <w:bCs/>
+          <w:sz w:val="24"/>
+          <w:szCs w:val="22"/>
+          <w:lang w:val="en-US"/>
+        </w:rPr>
+        <w:t>results, side effects, or errors</w:t>
+      </w:r>
+      <w:r>
+        <w:rPr>
+          <w:sz w:val="24"/>
+          <w:szCs w:val="22"/>
+          <w:lang w:val="en-US"/>
+        </w:rPr>
+        <w:t xml:space="preserve"> that occur while the program is running.</w:t>
       </w:r>
     </w:p>
     <w:p>
@@ -696,7 +1244,6 @@
           <w:szCs w:val="32"/>
           <w:lang w:val="en-US"/>
         </w:rPr>
-        <w:lastRenderedPageBreak/>
         <w:t>MODULARITY</w:t>
       </w:r>
       <w:r>
@@ -952,6 +1499,7 @@
           <w:szCs w:val="32"/>
           <w:lang w:val="en-US"/>
         </w:rPr>
+        <w:lastRenderedPageBreak/>
         <w:t>BUILDING BLOCKS</w:t>
       </w:r>
       <w:r>
@@ -2031,7 +2579,6 @@
           <w:szCs w:val="32"/>
           <w:lang w:val="en-US"/>
         </w:rPr>
-        <w:lastRenderedPageBreak/>
         <w:t>TYPES (OBJECT</w:t>
       </w:r>
       <w:r>
@@ -2052,6 +2599,15 @@
         </w:rPr>
         <w:t>)</w:t>
       </w:r>
+      <w:r>
+        <w:rPr>
+          <w:color w:val="0070C0"/>
+          <w:sz w:val="36"/>
+          <w:szCs w:val="32"/>
+          <w:lang w:val="en-US"/>
+        </w:rPr>
+        <w:t xml:space="preserve"> </w:t>
+      </w:r>
     </w:p>
     <w:p>
       <w:pPr>
@@ -2136,6 +2692,418 @@
     </w:p>
     <w:p>
       <w:pPr>
+        <w:rPr>
+          <w:color w:val="0070C0"/>
+          <w:sz w:val="36"/>
+          <w:szCs w:val="32"/>
+          <w:lang w:val="en-US"/>
+        </w:rPr>
+      </w:pPr>
+      <w:r>
+        <w:rPr>
+          <w:color w:val="0070C0"/>
+          <w:sz w:val="36"/>
+          <w:szCs w:val="32"/>
+          <w:lang w:val="en-US"/>
+        </w:rPr>
+        <w:t>TYPE CATEGORIES</w:t>
+      </w:r>
+    </w:p>
+    <w:p>
+      <w:pPr>
+        <w:rPr>
+          <w:color w:val="0070C0"/>
+          <w:sz w:val="36"/>
+          <w:szCs w:val="32"/>
+          <w:lang w:val="en-US"/>
+        </w:rPr>
+      </w:pPr>
+      <w:r>
+        <w:rPr>
+          <w:color w:val="0070C0"/>
+          <w:sz w:val="36"/>
+          <w:szCs w:val="32"/>
+          <w:lang w:val="en-US"/>
+        </w:rPr>
+        <w:t xml:space="preserve">DECLARATIONS </w:t>
+      </w:r>
+    </w:p>
+    <w:p>
+      <w:pPr>
+        <w:rPr>
+          <w:b/>
+          <w:bCs/>
+          <w:sz w:val="24"/>
+          <w:szCs w:val="22"/>
+          <w:lang w:val="en-US"/>
+        </w:rPr>
+      </w:pPr>
+      <w:r>
+        <w:rPr>
+          <w:sz w:val="24"/>
+          <w:szCs w:val="22"/>
+          <w:lang w:val="en-US"/>
+        </w:rPr>
+        <w:t xml:space="preserve">A declaration </w:t>
+      </w:r>
+      <w:r>
+        <w:rPr>
+          <w:b/>
+          <w:bCs/>
+          <w:sz w:val="24"/>
+          <w:szCs w:val="22"/>
+          <w:lang w:val="en-US"/>
+        </w:rPr>
+        <w:t>associates an entity</w:t>
+      </w:r>
+      <w:r>
+        <w:rPr>
+          <w:b/>
+          <w:bCs/>
+          <w:sz w:val="24"/>
+          <w:szCs w:val="22"/>
+          <w:lang w:val="en-US"/>
+        </w:rPr>
+        <w:t>/name</w:t>
+      </w:r>
+      <w:r>
+        <w:rPr>
+          <w:b/>
+          <w:bCs/>
+          <w:sz w:val="24"/>
+          <w:szCs w:val="22"/>
+          <w:lang w:val="en-US"/>
+        </w:rPr>
+        <w:t xml:space="preserve"> with a type</w:t>
+      </w:r>
+      <w:r>
+        <w:rPr>
+          <w:sz w:val="24"/>
+          <w:szCs w:val="22"/>
+          <w:lang w:val="en-US"/>
+        </w:rPr>
+        <w:t xml:space="preserve">, telling the compiler </w:t>
+      </w:r>
+      <w:r>
+        <w:rPr>
+          <w:b/>
+          <w:bCs/>
+          <w:sz w:val="24"/>
+          <w:szCs w:val="22"/>
+          <w:lang w:val="en-US"/>
+        </w:rPr>
+        <w:t>how to interpret the entity's identifier</w:t>
+      </w:r>
+      <w:r>
+        <w:rPr>
+          <w:sz w:val="24"/>
+          <w:szCs w:val="22"/>
+          <w:lang w:val="en-US"/>
+        </w:rPr>
+        <w:t xml:space="preserve">. The entity may be a </w:t>
+      </w:r>
+      <w:r>
+        <w:rPr>
+          <w:b/>
+          <w:bCs/>
+          <w:sz w:val="24"/>
+          <w:szCs w:val="22"/>
+          <w:lang w:val="en-US"/>
+        </w:rPr>
+        <w:t>variable, an object or a function.</w:t>
+      </w:r>
+      <w:r>
+        <w:rPr>
+          <w:b/>
+          <w:bCs/>
+          <w:sz w:val="24"/>
+          <w:szCs w:val="22"/>
+          <w:lang w:val="en-US"/>
+        </w:rPr>
+        <w:t xml:space="preserve"> </w:t>
+      </w:r>
+      <w:r>
+        <w:rPr>
+          <w:sz w:val="24"/>
+          <w:szCs w:val="22"/>
+          <w:lang w:val="en-US"/>
+        </w:rPr>
+        <w:t xml:space="preserve">The name is visible within the part of the program. That part of the program is called the </w:t>
+      </w:r>
+      <w:r>
+        <w:rPr>
+          <w:b/>
+          <w:bCs/>
+          <w:sz w:val="24"/>
+          <w:szCs w:val="22"/>
+          <w:lang w:val="en-US"/>
+        </w:rPr>
+        <w:t>name's scope.</w:t>
+      </w:r>
+    </w:p>
+    <w:p>
+      <w:pPr>
+        <w:rPr>
+          <w:color w:val="0070C0"/>
+          <w:sz w:val="36"/>
+          <w:szCs w:val="32"/>
+          <w:lang w:val="en-US"/>
+        </w:rPr>
+      </w:pPr>
+      <w:r>
+        <w:rPr>
+          <w:color w:val="0070C0"/>
+          <w:sz w:val="36"/>
+          <w:szCs w:val="32"/>
+          <w:lang w:val="en-US"/>
+        </w:rPr>
+        <w:lastRenderedPageBreak/>
+        <w:t>SCOPE</w:t>
+      </w:r>
+    </w:p>
+    <w:p>
+      <w:pPr>
+        <w:rPr>
+          <w:b/>
+          <w:bCs/>
+          <w:sz w:val="24"/>
+          <w:szCs w:val="22"/>
+          <w:lang w:val="en-US"/>
+        </w:rPr>
+      </w:pPr>
+      <w:r>
+        <w:rPr>
+          <w:b/>
+          <w:bCs/>
+          <w:sz w:val="24"/>
+          <w:szCs w:val="22"/>
+          <w:lang w:val="en-US"/>
+        </w:rPr>
+        <w:t>The scope of a name may be any one of:</w:t>
+      </w:r>
+    </w:p>
+    <w:p>
+      <w:pPr>
+        <w:pStyle w:val="ListParagraph"/>
+        <w:numPr>
+          <w:ilvl w:val="0"/>
+          <w:numId w:val="3"/>
+        </w:numPr>
+        <w:rPr>
+          <w:b/>
+          <w:bCs/>
+          <w:sz w:val="24"/>
+          <w:szCs w:val="22"/>
+          <w:lang w:val="en-US"/>
+        </w:rPr>
+      </w:pPr>
+      <w:r>
+        <w:rPr>
+          <w:b/>
+          <w:bCs/>
+          <w:sz w:val="24"/>
+          <w:szCs w:val="22"/>
+          <w:lang w:val="en-US"/>
+        </w:rPr>
+        <w:t xml:space="preserve">local scope: </w:t>
+      </w:r>
+      <w:r>
+        <w:rPr>
+          <w:sz w:val="24"/>
+          <w:szCs w:val="22"/>
+          <w:lang w:val="en-US"/>
+        </w:rPr>
+        <w:t xml:space="preserve">the name has been declared within a </w:t>
+      </w:r>
+      <w:r>
+        <w:rPr>
+          <w:b/>
+          <w:bCs/>
+          <w:sz w:val="24"/>
+          <w:szCs w:val="22"/>
+          <w:lang w:val="en-US"/>
+        </w:rPr>
+        <w:t>function</w:t>
+      </w:r>
+      <w:r>
+        <w:rPr>
+          <w:sz w:val="24"/>
+          <w:szCs w:val="22"/>
+          <w:lang w:val="en-US"/>
+        </w:rPr>
+        <w:t xml:space="preserve"> or </w:t>
+      </w:r>
+      <w:r>
+        <w:rPr>
+          <w:b/>
+          <w:bCs/>
+          <w:sz w:val="24"/>
+          <w:szCs w:val="22"/>
+          <w:lang w:val="en-US"/>
+        </w:rPr>
+        <w:t>code block</w:t>
+      </w:r>
+    </w:p>
+    <w:p>
+      <w:pPr>
+        <w:pStyle w:val="ListParagraph"/>
+        <w:numPr>
+          <w:ilvl w:val="0"/>
+          <w:numId w:val="3"/>
+        </w:numPr>
+        <w:rPr>
+          <w:b/>
+          <w:bCs/>
+          <w:sz w:val="24"/>
+          <w:szCs w:val="22"/>
+          <w:lang w:val="en-US"/>
+        </w:rPr>
+      </w:pPr>
+      <w:r>
+        <w:rPr>
+          <w:b/>
+          <w:bCs/>
+          <w:sz w:val="24"/>
+          <w:szCs w:val="22"/>
+          <w:lang w:val="en-US"/>
+        </w:rPr>
+        <w:t xml:space="preserve">class scope: </w:t>
+      </w:r>
+      <w:r>
+        <w:rPr>
+          <w:sz w:val="24"/>
+          <w:szCs w:val="22"/>
+          <w:lang w:val="en-US"/>
+        </w:rPr>
+        <w:t xml:space="preserve">the name has been declared as a </w:t>
+      </w:r>
+      <w:r>
+        <w:rPr>
+          <w:b/>
+          <w:bCs/>
+          <w:sz w:val="24"/>
+          <w:szCs w:val="22"/>
+          <w:lang w:val="en-US"/>
+        </w:rPr>
+        <w:t>member of a class</w:t>
+      </w:r>
+    </w:p>
+    <w:p>
+      <w:pPr>
+        <w:pStyle w:val="ListParagraph"/>
+        <w:numPr>
+          <w:ilvl w:val="0"/>
+          <w:numId w:val="3"/>
+        </w:numPr>
+        <w:rPr>
+          <w:b/>
+          <w:bCs/>
+          <w:sz w:val="24"/>
+          <w:szCs w:val="22"/>
+          <w:lang w:val="en-US"/>
+        </w:rPr>
+      </w:pPr>
+      <w:r>
+        <w:rPr>
+          <w:b/>
+          <w:bCs/>
+          <w:sz w:val="24"/>
+          <w:szCs w:val="22"/>
+          <w:lang w:val="en-US"/>
+        </w:rPr>
+        <w:t xml:space="preserve">namespace scope: </w:t>
+      </w:r>
+      <w:r>
+        <w:rPr>
+          <w:sz w:val="24"/>
+          <w:szCs w:val="22"/>
+          <w:lang w:val="en-US"/>
+        </w:rPr>
+        <w:t xml:space="preserve">the name has been declared as a </w:t>
+      </w:r>
+      <w:r>
+        <w:rPr>
+          <w:b/>
+          <w:bCs/>
+          <w:sz w:val="24"/>
+          <w:szCs w:val="22"/>
+          <w:lang w:val="en-US"/>
+        </w:rPr>
+        <w:t>member of a named block</w:t>
+      </w:r>
+    </w:p>
+    <w:p>
+      <w:pPr>
+        <w:pStyle w:val="ListParagraph"/>
+        <w:numPr>
+          <w:ilvl w:val="0"/>
+          <w:numId w:val="3"/>
+        </w:numPr>
+        <w:rPr>
+          <w:sz w:val="24"/>
+          <w:szCs w:val="22"/>
+          <w:lang w:val="en-US"/>
+        </w:rPr>
+      </w:pPr>
+      <w:r>
+        <w:rPr>
+          <w:b/>
+          <w:bCs/>
+          <w:sz w:val="24"/>
+          <w:szCs w:val="22"/>
+          <w:lang w:val="en-US"/>
+        </w:rPr>
+        <w:t>global scope:</w:t>
+      </w:r>
+      <w:r>
+        <w:rPr>
+          <w:sz w:val="24"/>
+          <w:szCs w:val="22"/>
+          <w:lang w:val="en-US"/>
+        </w:rPr>
+        <w:t xml:space="preserve"> the name has </w:t>
+      </w:r>
+      <w:r>
+        <w:rPr>
+          <w:b/>
+          <w:bCs/>
+          <w:sz w:val="24"/>
+          <w:szCs w:val="22"/>
+          <w:lang w:val="en-US"/>
+        </w:rPr>
+        <w:t>not been declared in any one of the above scopes</w:t>
+      </w:r>
+    </w:p>
+    <w:p>
+      <w:pPr>
+        <w:pStyle w:val="ListParagraph"/>
+        <w:rPr>
+          <w:b/>
+          <w:bCs/>
+          <w:sz w:val="24"/>
+          <w:szCs w:val="22"/>
+          <w:lang w:val="en-US"/>
+        </w:rPr>
+      </w:pPr>
+      <w:r>
+        <w:rPr>
+          <w:b/>
+          <w:bCs/>
+          <w:sz w:val="24"/>
+          <w:szCs w:val="22"/>
+          <w:lang w:val="en-US"/>
+        </w:rPr>
+        <w:t>Global Scope can be of 2 types as well</w:t>
+      </w:r>
+    </w:p>
+    <w:p>
+      <w:pPr>
+        <w:pStyle w:val="ListParagraph"/>
+        <w:numPr>
+          <w:ilvl w:val="0"/>
+          <w:numId w:val="3"/>
+        </w:numPr>
+        <w:ind w:left="1080"/>
         <w:rPr>
           <w:sz w:val="24"/>
           <w:szCs w:val="22"/>
@@ -2380,9 +3348,348 @@
 <file path=word/numbering.xml><?xml version="1.0" encoding="utf-8"?>
 <w:numbering xmlns:wpc="http://schemas.microsoft.com/office/word/2010/wordprocessingCanvas" xmlns:cx="http://schemas.microsoft.com/office/drawing/2014/chartex" xmlns:cx1="http://schemas.microsoft.com/office/drawing/2015/9/8/chartex" xmlns:cx2="http://schemas.microsoft.com/office/drawing/2015/10/21/chartex" xmlns:cx3="http://schemas.microsoft.com/office/drawing/2016/5/9/chartex" xmlns:cx4="http://schemas.microsoft.com/office/drawing/2016/5/10/chartex" xmlns:cx5="http://schemas.microsoft.com/office/drawing/2016/5/11/chartex" xmlns:cx6="http://schemas.microsoft.com/office/drawing/2016/5/12/chartex" xmlns:cx7="http://schemas.microsoft.com/office/drawing/2016/5/13/chartex" xmlns:cx8="http://schemas.microsoft.com/office/drawing/2016/5/14/chartex" xmlns:mc="http://schemas.openxmlformats.org/markup-compatibility/2006" xmlns:aink="http://schemas.microsoft.com/office/drawing/2016/ink" xmlns:am3d="http://schemas.microsoft.com/office/drawing/2017/model3d" xmlns:o="urn:schemas-microsoft-com:office:office" xmlns:oel="http://schemas.microsoft.com/office/2019/extlst" xmlns:r="http://schemas.openxmlformats.org/officeDocument/2006/relationships" xmlns:m="http://schemas.openxmlformats.org/officeDocument/2006/math" xmlns:v="urn:schemas-microsoft-com:vml" xmlns:wp14="http://schemas.microsoft.com/office/word/2010/wordprocessingDrawing" xmlns:wp="http://schemas.openxmlformats.org/drawingml/2006/wordprocessingDrawing" xmlns:w10="urn:schemas-microsoft-com:office:word" xmlns:w="http://schemas.openxmlformats.org/wordprocessingml/2006/main" xmlns:w14="http://schemas.microsoft.com/office/word/2010/wordml" xmlns:w15="http://schemas.microsoft.com/office/word/2012/wordml" xmlns:w16cex="http://schemas.microsoft.com/office/word/2018/wordml/cex" xmlns:w16cid="http://schemas.microsoft.com/office/word/2016/wordml/cid" xmlns:w16="http://schemas.microsoft.com/office/word/2018/wordml" xmlns:w16du="http://schemas.microsoft.com/office/word/2023/wordml/word16du" xmlns:w16sdtdh="http://schemas.microsoft.com/office/word/2020/wordml/sdtdatahash" xmlns:w16se="http://schemas.microsoft.com/office/word/2015/wordml/symex" xmlns:wpg="http://schemas.microsoft.com/office/word/2010/wordprocessingGroup" xmlns:wpi="http://schemas.microsoft.com/office/word/2010/wordprocessingInk" xmlns:wne="http://schemas.microsoft.com/office/word/2006/wordml" xmlns:wps="http://schemas.microsoft.com/office/word/2010/wordprocessingShape" mc:Ignorable="w14 w15 w16se w16cid w16 w16cex w16sdtdh w16du wp14">
   <w:abstractNum w:abstractNumId="0" w15:restartNumberingAfterBreak="0">
+    <w:nsid w:val="091B0D71"/>
+    <w:multiLevelType w:val="hybridMultilevel"/>
+    <w:tmpl w:val="BEE8700A"/>
+    <w:lvl w:ilvl="0" w:tplc="40090001">
+      <w:start w:val="1"/>
+      <w:numFmt w:val="bullet"/>
+      <w:lvlText w:val=""/>
+      <w:lvlJc w:val="left"/>
+      <w:pPr>
+        <w:ind w:left="1440" w:hanging="360"/>
+      </w:pPr>
+      <w:rPr>
+        <w:rFonts w:ascii="Symbol" w:hAnsi="Symbol" w:hint="default"/>
+      </w:rPr>
+    </w:lvl>
+    <w:lvl w:ilvl="1" w:tplc="40090003" w:tentative="1">
+      <w:start w:val="1"/>
+      <w:numFmt w:val="bullet"/>
+      <w:lvlText w:val="o"/>
+      <w:lvlJc w:val="left"/>
+      <w:pPr>
+        <w:ind w:left="2160" w:hanging="360"/>
+      </w:pPr>
+      <w:rPr>
+        <w:rFonts w:ascii="Courier New" w:hAnsi="Courier New" w:cs="Courier New" w:hint="default"/>
+      </w:rPr>
+    </w:lvl>
+    <w:lvl w:ilvl="2" w:tplc="40090005" w:tentative="1">
+      <w:start w:val="1"/>
+      <w:numFmt w:val="bullet"/>
+      <w:lvlText w:val=""/>
+      <w:lvlJc w:val="left"/>
+      <w:pPr>
+        <w:ind w:left="2880" w:hanging="360"/>
+      </w:pPr>
+      <w:rPr>
+        <w:rFonts w:ascii="Wingdings" w:hAnsi="Wingdings" w:hint="default"/>
+      </w:rPr>
+    </w:lvl>
+    <w:lvl w:ilvl="3" w:tplc="40090001" w:tentative="1">
+      <w:start w:val="1"/>
+      <w:numFmt w:val="bullet"/>
+      <w:lvlText w:val=""/>
+      <w:lvlJc w:val="left"/>
+      <w:pPr>
+        <w:ind w:left="3600" w:hanging="360"/>
+      </w:pPr>
+      <w:rPr>
+        <w:rFonts w:ascii="Symbol" w:hAnsi="Symbol" w:hint="default"/>
+      </w:rPr>
+    </w:lvl>
+    <w:lvl w:ilvl="4" w:tplc="40090003" w:tentative="1">
+      <w:start w:val="1"/>
+      <w:numFmt w:val="bullet"/>
+      <w:lvlText w:val="o"/>
+      <w:lvlJc w:val="left"/>
+      <w:pPr>
+        <w:ind w:left="4320" w:hanging="360"/>
+      </w:pPr>
+      <w:rPr>
+        <w:rFonts w:ascii="Courier New" w:hAnsi="Courier New" w:cs="Courier New" w:hint="default"/>
+      </w:rPr>
+    </w:lvl>
+    <w:lvl w:ilvl="5" w:tplc="40090005" w:tentative="1">
+      <w:start w:val="1"/>
+      <w:numFmt w:val="bullet"/>
+      <w:lvlText w:val=""/>
+      <w:lvlJc w:val="left"/>
+      <w:pPr>
+        <w:ind w:left="5040" w:hanging="360"/>
+      </w:pPr>
+      <w:rPr>
+        <w:rFonts w:ascii="Wingdings" w:hAnsi="Wingdings" w:hint="default"/>
+      </w:rPr>
+    </w:lvl>
+    <w:lvl w:ilvl="6" w:tplc="40090001" w:tentative="1">
+      <w:start w:val="1"/>
+      <w:numFmt w:val="bullet"/>
+      <w:lvlText w:val=""/>
+      <w:lvlJc w:val="left"/>
+      <w:pPr>
+        <w:ind w:left="5760" w:hanging="360"/>
+      </w:pPr>
+      <w:rPr>
+        <w:rFonts w:ascii="Symbol" w:hAnsi="Symbol" w:hint="default"/>
+      </w:rPr>
+    </w:lvl>
+    <w:lvl w:ilvl="7" w:tplc="40090003" w:tentative="1">
+      <w:start w:val="1"/>
+      <w:numFmt w:val="bullet"/>
+      <w:lvlText w:val="o"/>
+      <w:lvlJc w:val="left"/>
+      <w:pPr>
+        <w:ind w:left="6480" w:hanging="360"/>
+      </w:pPr>
+      <w:rPr>
+        <w:rFonts w:ascii="Courier New" w:hAnsi="Courier New" w:cs="Courier New" w:hint="default"/>
+      </w:rPr>
+    </w:lvl>
+    <w:lvl w:ilvl="8" w:tplc="40090005" w:tentative="1">
+      <w:start w:val="1"/>
+      <w:numFmt w:val="bullet"/>
+      <w:lvlText w:val=""/>
+      <w:lvlJc w:val="left"/>
+      <w:pPr>
+        <w:ind w:left="7200" w:hanging="360"/>
+      </w:pPr>
+      <w:rPr>
+        <w:rFonts w:ascii="Wingdings" w:hAnsi="Wingdings" w:hint="default"/>
+      </w:rPr>
+    </w:lvl>
+  </w:abstractNum>
+  <w:abstractNum w:abstractNumId="1" w15:restartNumberingAfterBreak="0">
+    <w:nsid w:val="41DB3CCD"/>
+    <w:multiLevelType w:val="hybridMultilevel"/>
+    <w:tmpl w:val="88046DCE"/>
+    <w:lvl w:ilvl="0" w:tplc="40090001">
+      <w:start w:val="1"/>
+      <w:numFmt w:val="bullet"/>
+      <w:lvlText w:val=""/>
+      <w:lvlJc w:val="left"/>
+      <w:pPr>
+        <w:ind w:left="720" w:hanging="360"/>
+      </w:pPr>
+      <w:rPr>
+        <w:rFonts w:ascii="Symbol" w:hAnsi="Symbol" w:hint="default"/>
+      </w:rPr>
+    </w:lvl>
+    <w:lvl w:ilvl="1" w:tplc="40090003" w:tentative="1">
+      <w:start w:val="1"/>
+      <w:numFmt w:val="bullet"/>
+      <w:lvlText w:val="o"/>
+      <w:lvlJc w:val="left"/>
+      <w:pPr>
+        <w:ind w:left="1440" w:hanging="360"/>
+      </w:pPr>
+      <w:rPr>
+        <w:rFonts w:ascii="Courier New" w:hAnsi="Courier New" w:cs="Courier New" w:hint="default"/>
+      </w:rPr>
+    </w:lvl>
+    <w:lvl w:ilvl="2" w:tplc="40090005" w:tentative="1">
+      <w:start w:val="1"/>
+      <w:numFmt w:val="bullet"/>
+      <w:lvlText w:val=""/>
+      <w:lvlJc w:val="left"/>
+      <w:pPr>
+        <w:ind w:left="2160" w:hanging="360"/>
+      </w:pPr>
+      <w:rPr>
+        <w:rFonts w:ascii="Wingdings" w:hAnsi="Wingdings" w:hint="default"/>
+      </w:rPr>
+    </w:lvl>
+    <w:lvl w:ilvl="3" w:tplc="40090001" w:tentative="1">
+      <w:start w:val="1"/>
+      <w:numFmt w:val="bullet"/>
+      <w:lvlText w:val=""/>
+      <w:lvlJc w:val="left"/>
+      <w:pPr>
+        <w:ind w:left="2880" w:hanging="360"/>
+      </w:pPr>
+      <w:rPr>
+        <w:rFonts w:ascii="Symbol" w:hAnsi="Symbol" w:hint="default"/>
+      </w:rPr>
+    </w:lvl>
+    <w:lvl w:ilvl="4" w:tplc="40090003" w:tentative="1">
+      <w:start w:val="1"/>
+      <w:numFmt w:val="bullet"/>
+      <w:lvlText w:val="o"/>
+      <w:lvlJc w:val="left"/>
+      <w:pPr>
+        <w:ind w:left="3600" w:hanging="360"/>
+      </w:pPr>
+      <w:rPr>
+        <w:rFonts w:ascii="Courier New" w:hAnsi="Courier New" w:cs="Courier New" w:hint="default"/>
+      </w:rPr>
+    </w:lvl>
+    <w:lvl w:ilvl="5" w:tplc="40090005" w:tentative="1">
+      <w:start w:val="1"/>
+      <w:numFmt w:val="bullet"/>
+      <w:lvlText w:val=""/>
+      <w:lvlJc w:val="left"/>
+      <w:pPr>
+        <w:ind w:left="4320" w:hanging="360"/>
+      </w:pPr>
+      <w:rPr>
+        <w:rFonts w:ascii="Wingdings" w:hAnsi="Wingdings" w:hint="default"/>
+      </w:rPr>
+    </w:lvl>
+    <w:lvl w:ilvl="6" w:tplc="40090001" w:tentative="1">
+      <w:start w:val="1"/>
+      <w:numFmt w:val="bullet"/>
+      <w:lvlText w:val=""/>
+      <w:lvlJc w:val="left"/>
+      <w:pPr>
+        <w:ind w:left="5040" w:hanging="360"/>
+      </w:pPr>
+      <w:rPr>
+        <w:rFonts w:ascii="Symbol" w:hAnsi="Symbol" w:hint="default"/>
+      </w:rPr>
+    </w:lvl>
+    <w:lvl w:ilvl="7" w:tplc="40090003" w:tentative="1">
+      <w:start w:val="1"/>
+      <w:numFmt w:val="bullet"/>
+      <w:lvlText w:val="o"/>
+      <w:lvlJc w:val="left"/>
+      <w:pPr>
+        <w:ind w:left="5760" w:hanging="360"/>
+      </w:pPr>
+      <w:rPr>
+        <w:rFonts w:ascii="Courier New" w:hAnsi="Courier New" w:cs="Courier New" w:hint="default"/>
+      </w:rPr>
+    </w:lvl>
+    <w:lvl w:ilvl="8" w:tplc="40090005" w:tentative="1">
+      <w:start w:val="1"/>
+      <w:numFmt w:val="bullet"/>
+      <w:lvlText w:val=""/>
+      <w:lvlJc w:val="left"/>
+      <w:pPr>
+        <w:ind w:left="6480" w:hanging="360"/>
+      </w:pPr>
+      <w:rPr>
+        <w:rFonts w:ascii="Wingdings" w:hAnsi="Wingdings" w:hint="default"/>
+      </w:rPr>
+    </w:lvl>
+  </w:abstractNum>
+  <w:abstractNum w:abstractNumId="2" w15:restartNumberingAfterBreak="0">
+    <w:nsid w:val="4B845789"/>
+    <w:multiLevelType w:val="hybridMultilevel"/>
+    <w:tmpl w:val="12D4C2C6"/>
+    <w:lvl w:ilvl="0" w:tplc="40090001">
+      <w:start w:val="1"/>
+      <w:numFmt w:val="bullet"/>
+      <w:lvlText w:val=""/>
+      <w:lvlJc w:val="left"/>
+      <w:pPr>
+        <w:ind w:left="1248" w:hanging="360"/>
+      </w:pPr>
+      <w:rPr>
+        <w:rFonts w:ascii="Symbol" w:hAnsi="Symbol" w:hint="default"/>
+      </w:rPr>
+    </w:lvl>
+    <w:lvl w:ilvl="1" w:tplc="FFFFFFFF" w:tentative="1">
+      <w:start w:val="1"/>
+      <w:numFmt w:val="bullet"/>
+      <w:lvlText w:val="o"/>
+      <w:lvlJc w:val="left"/>
+      <w:pPr>
+        <w:ind w:left="1968" w:hanging="360"/>
+      </w:pPr>
+      <w:rPr>
+        <w:rFonts w:ascii="Courier New" w:hAnsi="Courier New" w:cs="Courier New" w:hint="default"/>
+      </w:rPr>
+    </w:lvl>
+    <w:lvl w:ilvl="2" w:tplc="FFFFFFFF" w:tentative="1">
+      <w:start w:val="1"/>
+      <w:numFmt w:val="bullet"/>
+      <w:lvlText w:val=""/>
+      <w:lvlJc w:val="left"/>
+      <w:pPr>
+        <w:ind w:left="2688" w:hanging="360"/>
+      </w:pPr>
+      <w:rPr>
+        <w:rFonts w:ascii="Wingdings" w:hAnsi="Wingdings" w:hint="default"/>
+      </w:rPr>
+    </w:lvl>
+    <w:lvl w:ilvl="3" w:tplc="FFFFFFFF" w:tentative="1">
+      <w:start w:val="1"/>
+      <w:numFmt w:val="bullet"/>
+      <w:lvlText w:val=""/>
+      <w:lvlJc w:val="left"/>
+      <w:pPr>
+        <w:ind w:left="3408" w:hanging="360"/>
+      </w:pPr>
+      <w:rPr>
+        <w:rFonts w:ascii="Symbol" w:hAnsi="Symbol" w:hint="default"/>
+      </w:rPr>
+    </w:lvl>
+    <w:lvl w:ilvl="4" w:tplc="FFFFFFFF" w:tentative="1">
+      <w:start w:val="1"/>
+      <w:numFmt w:val="bullet"/>
+      <w:lvlText w:val="o"/>
+      <w:lvlJc w:val="left"/>
+      <w:pPr>
+        <w:ind w:left="4128" w:hanging="360"/>
+      </w:pPr>
+      <w:rPr>
+        <w:rFonts w:ascii="Courier New" w:hAnsi="Courier New" w:cs="Courier New" w:hint="default"/>
+      </w:rPr>
+    </w:lvl>
+    <w:lvl w:ilvl="5" w:tplc="FFFFFFFF" w:tentative="1">
+      <w:start w:val="1"/>
+      <w:numFmt w:val="bullet"/>
+      <w:lvlText w:val=""/>
+      <w:lvlJc w:val="left"/>
+      <w:pPr>
+        <w:ind w:left="4848" w:hanging="360"/>
+      </w:pPr>
+      <w:rPr>
+        <w:rFonts w:ascii="Wingdings" w:hAnsi="Wingdings" w:hint="default"/>
+      </w:rPr>
+    </w:lvl>
+    <w:lvl w:ilvl="6" w:tplc="FFFFFFFF" w:tentative="1">
+      <w:start w:val="1"/>
+      <w:numFmt w:val="bullet"/>
+      <w:lvlText w:val=""/>
+      <w:lvlJc w:val="left"/>
+      <w:pPr>
+        <w:ind w:left="5568" w:hanging="360"/>
+      </w:pPr>
+      <w:rPr>
+        <w:rFonts w:ascii="Symbol" w:hAnsi="Symbol" w:hint="default"/>
+      </w:rPr>
+    </w:lvl>
+    <w:lvl w:ilvl="7" w:tplc="FFFFFFFF" w:tentative="1">
+      <w:start w:val="1"/>
+      <w:numFmt w:val="bullet"/>
+      <w:lvlText w:val="o"/>
+      <w:lvlJc w:val="left"/>
+      <w:pPr>
+        <w:ind w:left="6288" w:hanging="360"/>
+      </w:pPr>
+      <w:rPr>
+        <w:rFonts w:ascii="Courier New" w:hAnsi="Courier New" w:cs="Courier New" w:hint="default"/>
+      </w:rPr>
+    </w:lvl>
+    <w:lvl w:ilvl="8" w:tplc="FFFFFFFF" w:tentative="1">
+      <w:start w:val="1"/>
+      <w:numFmt w:val="bullet"/>
+      <w:lvlText w:val=""/>
+      <w:lvlJc w:val="left"/>
+      <w:pPr>
+        <w:ind w:left="7008" w:hanging="360"/>
+      </w:pPr>
+      <w:rPr>
+        <w:rFonts w:ascii="Wingdings" w:hAnsi="Wingdings" w:hint="default"/>
+      </w:rPr>
+    </w:lvl>
+  </w:abstractNum>
+  <w:abstractNum w:abstractNumId="3" w15:restartNumberingAfterBreak="0">
     <w:nsid w:val="5CB733A9"/>
     <w:multiLevelType w:val="hybridMultilevel"/>
-    <w:tmpl w:val="330E1F04"/>
+    <w:tmpl w:val="8DD485DE"/>
     <w:lvl w:ilvl="0" w:tplc="40090001">
       <w:start w:val="1"/>
       <w:numFmt w:val="bullet"/>
@@ -2492,7 +3799,232 @@
       </w:rPr>
     </w:lvl>
   </w:abstractNum>
-  <w:abstractNum w:abstractNumId="1" w15:restartNumberingAfterBreak="0">
+  <w:abstractNum w:abstractNumId="4" w15:restartNumberingAfterBreak="0">
+    <w:nsid w:val="68031A84"/>
+    <w:multiLevelType w:val="hybridMultilevel"/>
+    <w:tmpl w:val="43825356"/>
+    <w:lvl w:ilvl="0" w:tplc="40090001">
+      <w:start w:val="1"/>
+      <w:numFmt w:val="bullet"/>
+      <w:lvlText w:val=""/>
+      <w:lvlJc w:val="left"/>
+      <w:pPr>
+        <w:ind w:left="1248" w:hanging="360"/>
+      </w:pPr>
+      <w:rPr>
+        <w:rFonts w:ascii="Symbol" w:hAnsi="Symbol" w:hint="default"/>
+      </w:rPr>
+    </w:lvl>
+    <w:lvl w:ilvl="1" w:tplc="FFFFFFFF" w:tentative="1">
+      <w:start w:val="1"/>
+      <w:numFmt w:val="bullet"/>
+      <w:lvlText w:val="o"/>
+      <w:lvlJc w:val="left"/>
+      <w:pPr>
+        <w:ind w:left="1968" w:hanging="360"/>
+      </w:pPr>
+      <w:rPr>
+        <w:rFonts w:ascii="Courier New" w:hAnsi="Courier New" w:cs="Courier New" w:hint="default"/>
+      </w:rPr>
+    </w:lvl>
+    <w:lvl w:ilvl="2" w:tplc="FFFFFFFF" w:tentative="1">
+      <w:start w:val="1"/>
+      <w:numFmt w:val="bullet"/>
+      <w:lvlText w:val=""/>
+      <w:lvlJc w:val="left"/>
+      <w:pPr>
+        <w:ind w:left="2688" w:hanging="360"/>
+      </w:pPr>
+      <w:rPr>
+        <w:rFonts w:ascii="Wingdings" w:hAnsi="Wingdings" w:hint="default"/>
+      </w:rPr>
+    </w:lvl>
+    <w:lvl w:ilvl="3" w:tplc="FFFFFFFF" w:tentative="1">
+      <w:start w:val="1"/>
+      <w:numFmt w:val="bullet"/>
+      <w:lvlText w:val=""/>
+      <w:lvlJc w:val="left"/>
+      <w:pPr>
+        <w:ind w:left="3408" w:hanging="360"/>
+      </w:pPr>
+      <w:rPr>
+        <w:rFonts w:ascii="Symbol" w:hAnsi="Symbol" w:hint="default"/>
+      </w:rPr>
+    </w:lvl>
+    <w:lvl w:ilvl="4" w:tplc="FFFFFFFF" w:tentative="1">
+      <w:start w:val="1"/>
+      <w:numFmt w:val="bullet"/>
+      <w:lvlText w:val="o"/>
+      <w:lvlJc w:val="left"/>
+      <w:pPr>
+        <w:ind w:left="4128" w:hanging="360"/>
+      </w:pPr>
+      <w:rPr>
+        <w:rFonts w:ascii="Courier New" w:hAnsi="Courier New" w:cs="Courier New" w:hint="default"/>
+      </w:rPr>
+    </w:lvl>
+    <w:lvl w:ilvl="5" w:tplc="FFFFFFFF" w:tentative="1">
+      <w:start w:val="1"/>
+      <w:numFmt w:val="bullet"/>
+      <w:lvlText w:val=""/>
+      <w:lvlJc w:val="left"/>
+      <w:pPr>
+        <w:ind w:left="4848" w:hanging="360"/>
+      </w:pPr>
+      <w:rPr>
+        <w:rFonts w:ascii="Wingdings" w:hAnsi="Wingdings" w:hint="default"/>
+      </w:rPr>
+    </w:lvl>
+    <w:lvl w:ilvl="6" w:tplc="FFFFFFFF" w:tentative="1">
+      <w:start w:val="1"/>
+      <w:numFmt w:val="bullet"/>
+      <w:lvlText w:val=""/>
+      <w:lvlJc w:val="left"/>
+      <w:pPr>
+        <w:ind w:left="5568" w:hanging="360"/>
+      </w:pPr>
+      <w:rPr>
+        <w:rFonts w:ascii="Symbol" w:hAnsi="Symbol" w:hint="default"/>
+      </w:rPr>
+    </w:lvl>
+    <w:lvl w:ilvl="7" w:tplc="FFFFFFFF" w:tentative="1">
+      <w:start w:val="1"/>
+      <w:numFmt w:val="bullet"/>
+      <w:lvlText w:val="o"/>
+      <w:lvlJc w:val="left"/>
+      <w:pPr>
+        <w:ind w:left="6288" w:hanging="360"/>
+      </w:pPr>
+      <w:rPr>
+        <w:rFonts w:ascii="Courier New" w:hAnsi="Courier New" w:cs="Courier New" w:hint="default"/>
+      </w:rPr>
+    </w:lvl>
+    <w:lvl w:ilvl="8" w:tplc="FFFFFFFF" w:tentative="1">
+      <w:start w:val="1"/>
+      <w:numFmt w:val="bullet"/>
+      <w:lvlText w:val=""/>
+      <w:lvlJc w:val="left"/>
+      <w:pPr>
+        <w:ind w:left="7008" w:hanging="360"/>
+      </w:pPr>
+      <w:rPr>
+        <w:rFonts w:ascii="Wingdings" w:hAnsi="Wingdings" w:hint="default"/>
+      </w:rPr>
+    </w:lvl>
+  </w:abstractNum>
+  <w:abstractNum w:abstractNumId="5" w15:restartNumberingAfterBreak="0">
+    <w:nsid w:val="6EF20186"/>
+    <w:multiLevelType w:val="hybridMultilevel"/>
+    <w:tmpl w:val="63ECAD32"/>
+    <w:lvl w:ilvl="0" w:tplc="EC24D928">
+      <w:numFmt w:val="bullet"/>
+      <w:lvlText w:val="-"/>
+      <w:lvlJc w:val="left"/>
+      <w:pPr>
+        <w:ind w:left="1248" w:hanging="360"/>
+      </w:pPr>
+      <w:rPr>
+        <w:rFonts w:ascii="Calibri" w:eastAsiaTheme="minorHAnsi" w:hAnsi="Calibri" w:cs="Calibri" w:hint="default"/>
+      </w:rPr>
+    </w:lvl>
+    <w:lvl w:ilvl="1" w:tplc="40090003" w:tentative="1">
+      <w:start w:val="1"/>
+      <w:numFmt w:val="bullet"/>
+      <w:lvlText w:val="o"/>
+      <w:lvlJc w:val="left"/>
+      <w:pPr>
+        <w:ind w:left="1968" w:hanging="360"/>
+      </w:pPr>
+      <w:rPr>
+        <w:rFonts w:ascii="Courier New" w:hAnsi="Courier New" w:cs="Courier New" w:hint="default"/>
+      </w:rPr>
+    </w:lvl>
+    <w:lvl w:ilvl="2" w:tplc="40090005" w:tentative="1">
+      <w:start w:val="1"/>
+      <w:numFmt w:val="bullet"/>
+      <w:lvlText w:val=""/>
+      <w:lvlJc w:val="left"/>
+      <w:pPr>
+        <w:ind w:left="2688" w:hanging="360"/>
+      </w:pPr>
+      <w:rPr>
+        <w:rFonts w:ascii="Wingdings" w:hAnsi="Wingdings" w:hint="default"/>
+      </w:rPr>
+    </w:lvl>
+    <w:lvl w:ilvl="3" w:tplc="40090001" w:tentative="1">
+      <w:start w:val="1"/>
+      <w:numFmt w:val="bullet"/>
+      <w:lvlText w:val=""/>
+      <w:lvlJc w:val="left"/>
+      <w:pPr>
+        <w:ind w:left="3408" w:hanging="360"/>
+      </w:pPr>
+      <w:rPr>
+        <w:rFonts w:ascii="Symbol" w:hAnsi="Symbol" w:hint="default"/>
+      </w:rPr>
+    </w:lvl>
+    <w:lvl w:ilvl="4" w:tplc="40090003" w:tentative="1">
+      <w:start w:val="1"/>
+      <w:numFmt w:val="bullet"/>
+      <w:lvlText w:val="o"/>
+      <w:lvlJc w:val="left"/>
+      <w:pPr>
+        <w:ind w:left="4128" w:hanging="360"/>
+      </w:pPr>
+      <w:rPr>
+        <w:rFonts w:ascii="Courier New" w:hAnsi="Courier New" w:cs="Courier New" w:hint="default"/>
+      </w:rPr>
+    </w:lvl>
+    <w:lvl w:ilvl="5" w:tplc="40090005" w:tentative="1">
+      <w:start w:val="1"/>
+      <w:numFmt w:val="bullet"/>
+      <w:lvlText w:val=""/>
+      <w:lvlJc w:val="left"/>
+      <w:pPr>
+        <w:ind w:left="4848" w:hanging="360"/>
+      </w:pPr>
+      <w:rPr>
+        <w:rFonts w:ascii="Wingdings" w:hAnsi="Wingdings" w:hint="default"/>
+      </w:rPr>
+    </w:lvl>
+    <w:lvl w:ilvl="6" w:tplc="40090001" w:tentative="1">
+      <w:start w:val="1"/>
+      <w:numFmt w:val="bullet"/>
+      <w:lvlText w:val=""/>
+      <w:lvlJc w:val="left"/>
+      <w:pPr>
+        <w:ind w:left="5568" w:hanging="360"/>
+      </w:pPr>
+      <w:rPr>
+        <w:rFonts w:ascii="Symbol" w:hAnsi="Symbol" w:hint="default"/>
+      </w:rPr>
+    </w:lvl>
+    <w:lvl w:ilvl="7" w:tplc="40090003" w:tentative="1">
+      <w:start w:val="1"/>
+      <w:numFmt w:val="bullet"/>
+      <w:lvlText w:val="o"/>
+      <w:lvlJc w:val="left"/>
+      <w:pPr>
+        <w:ind w:left="6288" w:hanging="360"/>
+      </w:pPr>
+      <w:rPr>
+        <w:rFonts w:ascii="Courier New" w:hAnsi="Courier New" w:cs="Courier New" w:hint="default"/>
+      </w:rPr>
+    </w:lvl>
+    <w:lvl w:ilvl="8" w:tplc="40090005" w:tentative="1">
+      <w:start w:val="1"/>
+      <w:numFmt w:val="bullet"/>
+      <w:lvlText w:val=""/>
+      <w:lvlJc w:val="left"/>
+      <w:pPr>
+        <w:ind w:left="7008" w:hanging="360"/>
+      </w:pPr>
+      <w:rPr>
+        <w:rFonts w:ascii="Wingdings" w:hAnsi="Wingdings" w:hint="default"/>
+      </w:rPr>
+    </w:lvl>
+  </w:abstractNum>
+  <w:abstractNum w:abstractNumId="6" w15:restartNumberingAfterBreak="0">
     <w:nsid w:val="73E32B32"/>
     <w:multiLevelType w:val="hybridMultilevel"/>
     <w:tmpl w:val="A69E8D22"/>
@@ -2605,11 +4137,141 @@
       </w:rPr>
     </w:lvl>
   </w:abstractNum>
+  <w:abstractNum w:abstractNumId="7" w15:restartNumberingAfterBreak="0">
+    <w:nsid w:val="752570BD"/>
+    <w:multiLevelType w:val="hybridMultilevel"/>
+    <w:tmpl w:val="4BE027BE"/>
+    <w:lvl w:ilvl="0" w:tplc="936C0146">
+      <w:numFmt w:val="bullet"/>
+      <w:lvlText w:val="-"/>
+      <w:lvlJc w:val="left"/>
+      <w:pPr>
+        <w:ind w:left="1248" w:hanging="360"/>
+      </w:pPr>
+      <w:rPr>
+        <w:rFonts w:ascii="Calibri" w:eastAsiaTheme="minorHAnsi" w:hAnsi="Calibri" w:cs="Calibri" w:hint="default"/>
+      </w:rPr>
+    </w:lvl>
+    <w:lvl w:ilvl="1" w:tplc="40090003" w:tentative="1">
+      <w:start w:val="1"/>
+      <w:numFmt w:val="bullet"/>
+      <w:lvlText w:val="o"/>
+      <w:lvlJc w:val="left"/>
+      <w:pPr>
+        <w:ind w:left="1968" w:hanging="360"/>
+      </w:pPr>
+      <w:rPr>
+        <w:rFonts w:ascii="Courier New" w:hAnsi="Courier New" w:cs="Courier New" w:hint="default"/>
+      </w:rPr>
+    </w:lvl>
+    <w:lvl w:ilvl="2" w:tplc="40090005" w:tentative="1">
+      <w:start w:val="1"/>
+      <w:numFmt w:val="bullet"/>
+      <w:lvlText w:val=""/>
+      <w:lvlJc w:val="left"/>
+      <w:pPr>
+        <w:ind w:left="2688" w:hanging="360"/>
+      </w:pPr>
+      <w:rPr>
+        <w:rFonts w:ascii="Wingdings" w:hAnsi="Wingdings" w:hint="default"/>
+      </w:rPr>
+    </w:lvl>
+    <w:lvl w:ilvl="3" w:tplc="40090001" w:tentative="1">
+      <w:start w:val="1"/>
+      <w:numFmt w:val="bullet"/>
+      <w:lvlText w:val=""/>
+      <w:lvlJc w:val="left"/>
+      <w:pPr>
+        <w:ind w:left="3408" w:hanging="360"/>
+      </w:pPr>
+      <w:rPr>
+        <w:rFonts w:ascii="Symbol" w:hAnsi="Symbol" w:hint="default"/>
+      </w:rPr>
+    </w:lvl>
+    <w:lvl w:ilvl="4" w:tplc="40090003" w:tentative="1">
+      <w:start w:val="1"/>
+      <w:numFmt w:val="bullet"/>
+      <w:lvlText w:val="o"/>
+      <w:lvlJc w:val="left"/>
+      <w:pPr>
+        <w:ind w:left="4128" w:hanging="360"/>
+      </w:pPr>
+      <w:rPr>
+        <w:rFonts w:ascii="Courier New" w:hAnsi="Courier New" w:cs="Courier New" w:hint="default"/>
+      </w:rPr>
+    </w:lvl>
+    <w:lvl w:ilvl="5" w:tplc="40090005" w:tentative="1">
+      <w:start w:val="1"/>
+      <w:numFmt w:val="bullet"/>
+      <w:lvlText w:val=""/>
+      <w:lvlJc w:val="left"/>
+      <w:pPr>
+        <w:ind w:left="4848" w:hanging="360"/>
+      </w:pPr>
+      <w:rPr>
+        <w:rFonts w:ascii="Wingdings" w:hAnsi="Wingdings" w:hint="default"/>
+      </w:rPr>
+    </w:lvl>
+    <w:lvl w:ilvl="6" w:tplc="40090001" w:tentative="1">
+      <w:start w:val="1"/>
+      <w:numFmt w:val="bullet"/>
+      <w:lvlText w:val=""/>
+      <w:lvlJc w:val="left"/>
+      <w:pPr>
+        <w:ind w:left="5568" w:hanging="360"/>
+      </w:pPr>
+      <w:rPr>
+        <w:rFonts w:ascii="Symbol" w:hAnsi="Symbol" w:hint="default"/>
+      </w:rPr>
+    </w:lvl>
+    <w:lvl w:ilvl="7" w:tplc="40090003" w:tentative="1">
+      <w:start w:val="1"/>
+      <w:numFmt w:val="bullet"/>
+      <w:lvlText w:val="o"/>
+      <w:lvlJc w:val="left"/>
+      <w:pPr>
+        <w:ind w:left="6288" w:hanging="360"/>
+      </w:pPr>
+      <w:rPr>
+        <w:rFonts w:ascii="Courier New" w:hAnsi="Courier New" w:cs="Courier New" w:hint="default"/>
+      </w:rPr>
+    </w:lvl>
+    <w:lvl w:ilvl="8" w:tplc="40090005" w:tentative="1">
+      <w:start w:val="1"/>
+      <w:numFmt w:val="bullet"/>
+      <w:lvlText w:val=""/>
+      <w:lvlJc w:val="left"/>
+      <w:pPr>
+        <w:ind w:left="7008" w:hanging="360"/>
+      </w:pPr>
+      <w:rPr>
+        <w:rFonts w:ascii="Wingdings" w:hAnsi="Wingdings" w:hint="default"/>
+      </w:rPr>
+    </w:lvl>
+  </w:abstractNum>
   <w:num w:numId="1" w16cid:durableId="1728652312">
+    <w:abstractNumId w:val="3"/>
+  </w:num>
+  <w:num w:numId="2" w16cid:durableId="1395273840">
+    <w:abstractNumId w:val="6"/>
+  </w:num>
+  <w:num w:numId="3" w16cid:durableId="1723557562">
+    <w:abstractNumId w:val="1"/>
+  </w:num>
+  <w:num w:numId="4" w16cid:durableId="1327594339">
+    <w:abstractNumId w:val="7"/>
+  </w:num>
+  <w:num w:numId="5" w16cid:durableId="1760833005">
+    <w:abstractNumId w:val="4"/>
+  </w:num>
+  <w:num w:numId="6" w16cid:durableId="526060771">
     <w:abstractNumId w:val="0"/>
   </w:num>
-  <w:num w:numId="2" w16cid:durableId="1395273840">
-    <w:abstractNumId w:val="1"/>
+  <w:num w:numId="7" w16cid:durableId="1725449600">
+    <w:abstractNumId w:val="5"/>
+  </w:num>
+  <w:num w:numId="8" w16cid:durableId="1691834800">
+    <w:abstractNumId w:val="2"/>
   </w:num>
 </w:numbering>
 </file>

</xml_diff>

<commit_message>
added types and scope
</commit_message>
<xml_diff>
--- a/Programming/Object-Oriented-Programming-C++.docx
+++ b/Programming/Object-Oriented-Programming-C++.docx
@@ -2711,6 +2711,212 @@
     </w:p>
     <w:p>
       <w:pPr>
+        <w:pStyle w:val="ListParagraph"/>
+        <w:numPr>
+          <w:ilvl w:val="0"/>
+          <w:numId w:val="9"/>
+        </w:numPr>
+        <w:rPr>
+          <w:sz w:val="24"/>
+          <w:szCs w:val="22"/>
+          <w:lang w:val="en-US"/>
+        </w:rPr>
+      </w:pPr>
+      <w:r>
+        <w:rPr>
+          <w:b/>
+          <w:bCs/>
+          <w:sz w:val="24"/>
+          <w:szCs w:val="22"/>
+          <w:lang w:val="en-US"/>
+        </w:rPr>
+        <w:t>F</w:t>
+      </w:r>
+      <w:r>
+        <w:rPr>
+          <w:b/>
+          <w:bCs/>
+          <w:sz w:val="24"/>
+          <w:szCs w:val="22"/>
+          <w:lang w:val="en-US"/>
+        </w:rPr>
+        <w:t>undamental types:</w:t>
+      </w:r>
+      <w:r>
+        <w:rPr>
+          <w:sz w:val="24"/>
+          <w:szCs w:val="22"/>
+          <w:lang w:val="en-US"/>
+        </w:rPr>
+        <w:t xml:space="preserve"> correspond directly to the hardware facilities</w:t>
+      </w:r>
+    </w:p>
+    <w:p>
+      <w:pPr>
+        <w:pStyle w:val="ListParagraph"/>
+        <w:numPr>
+          <w:ilvl w:val="0"/>
+          <w:numId w:val="9"/>
+        </w:numPr>
+        <w:rPr>
+          <w:sz w:val="24"/>
+          <w:szCs w:val="22"/>
+          <w:lang w:val="en-US"/>
+        </w:rPr>
+      </w:pPr>
+      <w:r>
+        <w:rPr>
+          <w:b/>
+          <w:bCs/>
+          <w:sz w:val="24"/>
+          <w:szCs w:val="22"/>
+          <w:lang w:val="en-US"/>
+        </w:rPr>
+        <w:t>B</w:t>
+      </w:r>
+      <w:r>
+        <w:rPr>
+          <w:b/>
+          <w:bCs/>
+          <w:sz w:val="24"/>
+          <w:szCs w:val="22"/>
+          <w:lang w:val="en-US"/>
+        </w:rPr>
+        <w:t>uilt-in types:</w:t>
+      </w:r>
+      <w:r>
+        <w:rPr>
+          <w:sz w:val="24"/>
+          <w:szCs w:val="22"/>
+          <w:lang w:val="en-US"/>
+        </w:rPr>
+        <w:t xml:space="preserve"> reflect the capabilities of the hardware facilities directly and efficiently</w:t>
+      </w:r>
+    </w:p>
+    <w:p>
+      <w:pPr>
+        <w:pStyle w:val="ListParagraph"/>
+        <w:numPr>
+          <w:ilvl w:val="0"/>
+          <w:numId w:val="9"/>
+        </w:numPr>
+        <w:rPr>
+          <w:b/>
+          <w:bCs/>
+          <w:sz w:val="24"/>
+          <w:szCs w:val="22"/>
+          <w:lang w:val="en-US"/>
+        </w:rPr>
+      </w:pPr>
+      <w:r>
+        <w:rPr>
+          <w:b/>
+          <w:bCs/>
+          <w:sz w:val="24"/>
+          <w:szCs w:val="22"/>
+          <w:lang w:val="en-US"/>
+        </w:rPr>
+        <w:t>U</w:t>
+      </w:r>
+      <w:r>
+        <w:rPr>
+          <w:b/>
+          <w:bCs/>
+          <w:sz w:val="24"/>
+          <w:szCs w:val="22"/>
+          <w:lang w:val="en-US"/>
+        </w:rPr>
+        <w:t>ser-defined types</w:t>
+      </w:r>
+      <w:r>
+        <w:rPr>
+          <w:b/>
+          <w:bCs/>
+          <w:sz w:val="24"/>
+          <w:szCs w:val="22"/>
+          <w:lang w:val="en-US"/>
+        </w:rPr>
+        <w:t>:</w:t>
+      </w:r>
+    </w:p>
+    <w:p>
+      <w:pPr>
+        <w:pStyle w:val="ListParagraph"/>
+        <w:numPr>
+          <w:ilvl w:val="0"/>
+          <w:numId w:val="9"/>
+        </w:numPr>
+        <w:ind w:left="1080"/>
+        <w:rPr>
+          <w:sz w:val="24"/>
+          <w:szCs w:val="22"/>
+          <w:lang w:val="en-US"/>
+        </w:rPr>
+      </w:pPr>
+      <w:r>
+        <w:rPr>
+          <w:b/>
+          <w:bCs/>
+          <w:sz w:val="24"/>
+          <w:szCs w:val="22"/>
+          <w:lang w:val="en-US"/>
+        </w:rPr>
+        <w:t>concrete types:</w:t>
+      </w:r>
+      <w:r>
+        <w:rPr>
+          <w:sz w:val="24"/>
+          <w:szCs w:val="22"/>
+          <w:lang w:val="en-US"/>
+        </w:rPr>
+        <w:t xml:space="preserve"> their representation is part of their definition and is known</w:t>
+      </w:r>
+    </w:p>
+    <w:p>
+      <w:pPr>
+        <w:pStyle w:val="ListParagraph"/>
+        <w:numPr>
+          <w:ilvl w:val="0"/>
+          <w:numId w:val="9"/>
+        </w:numPr>
+        <w:ind w:left="1080"/>
+        <w:rPr>
+          <w:sz w:val="24"/>
+          <w:szCs w:val="22"/>
+          <w:lang w:val="en-US"/>
+        </w:rPr>
+      </w:pPr>
+      <w:r>
+        <w:rPr>
+          <w:b/>
+          <w:bCs/>
+          <w:sz w:val="24"/>
+          <w:szCs w:val="22"/>
+          <w:lang w:val="en-US"/>
+        </w:rPr>
+        <w:lastRenderedPageBreak/>
+        <w:t>abstract types:</w:t>
+      </w:r>
+      <w:r>
+        <w:rPr>
+          <w:sz w:val="24"/>
+          <w:szCs w:val="22"/>
+          <w:lang w:val="en-US"/>
+        </w:rPr>
+        <w:t xml:space="preserve"> their representation is not part of their definition and is unknown</w:t>
+      </w:r>
+    </w:p>
+    <w:p>
+      <w:pPr>
+        <w:rPr>
+          <w:sz w:val="24"/>
+          <w:szCs w:val="24"/>
+          <w:lang w:val="en-US"/>
+        </w:rPr>
+      </w:pPr>
+    </w:p>
+    <w:p>
+      <w:pPr>
         <w:rPr>
           <w:color w:val="0070C0"/>
           <w:sz w:val="36"/>
@@ -2857,7 +3063,6 @@
           <w:szCs w:val="32"/>
           <w:lang w:val="en-US"/>
         </w:rPr>
-        <w:lastRenderedPageBreak/>
         <w:t>SCOPE</w:t>
       </w:r>
     </w:p>
@@ -3105,11 +3310,418 @@
         </w:numPr>
         <w:ind w:left="1080"/>
         <w:rPr>
-          <w:sz w:val="24"/>
-          <w:szCs w:val="22"/>
-          <w:lang w:val="en-US"/>
-        </w:rPr>
-      </w:pPr>
+          <w:b/>
+          <w:bCs/>
+          <w:sz w:val="24"/>
+          <w:szCs w:val="22"/>
+          <w:lang w:val="en-US"/>
+        </w:rPr>
+      </w:pPr>
+      <w:r>
+        <w:rPr>
+          <w:b/>
+          <w:bCs/>
+          <w:color w:val="7030A0"/>
+          <w:sz w:val="24"/>
+          <w:szCs w:val="22"/>
+          <w:lang w:val="en-US"/>
+        </w:rPr>
+        <w:t>Internal Linkage:</w:t>
+      </w:r>
+      <w:r>
+        <w:rPr>
+          <w:sz w:val="24"/>
+          <w:szCs w:val="22"/>
+          <w:lang w:val="en-US"/>
+        </w:rPr>
+        <w:t xml:space="preserve"> </w:t>
+      </w:r>
+      <w:r>
+        <w:rPr>
+          <w:sz w:val="24"/>
+          <w:szCs w:val="22"/>
+          <w:lang w:val="en-US"/>
+        </w:rPr>
+        <w:t>Also known as "</w:t>
+      </w:r>
+      <w:r>
+        <w:rPr>
+          <w:b/>
+          <w:bCs/>
+          <w:sz w:val="24"/>
+          <w:szCs w:val="22"/>
+          <w:lang w:val="en-US"/>
+        </w:rPr>
+        <w:t>static global scope</w:t>
+      </w:r>
+      <w:r>
+        <w:rPr>
+          <w:sz w:val="24"/>
+          <w:szCs w:val="22"/>
+          <w:lang w:val="en-US"/>
+        </w:rPr>
+        <w:t>," this refers to names declared outside of any function or class, at the top level of a file. Names with file scope are accessible throughout the entire file in which they are declared.</w:t>
+      </w:r>
+    </w:p>
+    <w:p>
+      <w:pPr>
+        <w:pStyle w:val="ListParagraph"/>
+        <w:ind w:left="1080"/>
+        <w:rPr>
+          <w:b/>
+          <w:bCs/>
+          <w:sz w:val="24"/>
+          <w:szCs w:val="22"/>
+          <w:lang w:val="en-US"/>
+        </w:rPr>
+      </w:pPr>
+      <w:proofErr w:type="spellStart"/>
+      <w:r>
+        <w:rPr>
+          <w:b/>
+          <w:bCs/>
+          <w:sz w:val="24"/>
+          <w:szCs w:val="22"/>
+          <w:highlight w:val="yellow"/>
+          <w:lang w:val="en-US"/>
+        </w:rPr>
+        <w:t>Eg</w:t>
+      </w:r>
+      <w:proofErr w:type="spellEnd"/>
+      <w:r>
+        <w:rPr>
+          <w:b/>
+          <w:bCs/>
+          <w:sz w:val="24"/>
+          <w:szCs w:val="22"/>
+          <w:highlight w:val="yellow"/>
+          <w:lang w:val="en-US"/>
+        </w:rPr>
+        <w:t xml:space="preserve">: </w:t>
+      </w:r>
+      <w:r>
+        <w:rPr>
+          <w:b/>
+          <w:bCs/>
+          <w:color w:val="7030A0"/>
+          <w:sz w:val="24"/>
+          <w:szCs w:val="22"/>
+          <w:highlight w:val="yellow"/>
+          <w:lang w:val="en-US"/>
+        </w:rPr>
+        <w:t xml:space="preserve">static </w:t>
+      </w:r>
+      <w:r>
+        <w:rPr>
+          <w:b/>
+          <w:bCs/>
+          <w:sz w:val="24"/>
+          <w:szCs w:val="22"/>
+          <w:highlight w:val="yellow"/>
+          <w:lang w:val="en-US"/>
+        </w:rPr>
+        <w:t>int x = 10;</w:t>
+      </w:r>
+    </w:p>
+    <w:p>
+      <w:pPr>
+        <w:pStyle w:val="ListParagraph"/>
+        <w:ind w:left="1080"/>
+        <w:rPr>
+          <w:b/>
+          <w:bCs/>
+          <w:sz w:val="24"/>
+          <w:szCs w:val="22"/>
+          <w:lang w:val="en-US"/>
+        </w:rPr>
+      </w:pPr>
+    </w:p>
+    <w:p>
+      <w:pPr>
+        <w:pStyle w:val="ListParagraph"/>
+        <w:numPr>
+          <w:ilvl w:val="0"/>
+          <w:numId w:val="3"/>
+        </w:numPr>
+        <w:ind w:left="1080"/>
+        <w:rPr>
+          <w:sz w:val="24"/>
+          <w:szCs w:val="22"/>
+          <w:lang w:val="en-US"/>
+        </w:rPr>
+      </w:pPr>
+      <w:r>
+        <w:rPr>
+          <w:b/>
+          <w:bCs/>
+          <w:color w:val="7030A0"/>
+          <w:sz w:val="24"/>
+          <w:szCs w:val="22"/>
+          <w:lang w:val="en-US"/>
+        </w:rPr>
+        <w:t xml:space="preserve">External Linkage: </w:t>
+      </w:r>
+      <w:r>
+        <w:rPr>
+          <w:sz w:val="24"/>
+          <w:szCs w:val="22"/>
+          <w:lang w:val="en-US"/>
+        </w:rPr>
+        <w:t xml:space="preserve">This refers to names declared at the global scope that can be accessed across multiple files in a program. Names with </w:t>
+      </w:r>
+      <w:r>
+        <w:rPr>
+          <w:b/>
+          <w:bCs/>
+          <w:sz w:val="24"/>
+          <w:szCs w:val="22"/>
+          <w:lang w:val="en-US"/>
+        </w:rPr>
+        <w:t>external linkage</w:t>
+      </w:r>
+      <w:r>
+        <w:rPr>
+          <w:sz w:val="24"/>
+          <w:szCs w:val="22"/>
+          <w:lang w:val="en-US"/>
+        </w:rPr>
+        <w:t xml:space="preserve"> are typically declared using the extern keyword, and their definitions can be spread across multiple files. They serve as points of communication between different parts of a program.</w:t>
+      </w:r>
+    </w:p>
+    <w:p>
+      <w:pPr>
+        <w:pStyle w:val="ListParagraph"/>
+        <w:ind w:left="1080"/>
+        <w:rPr>
+          <w:sz w:val="24"/>
+          <w:szCs w:val="22"/>
+          <w:lang w:val="en-US"/>
+        </w:rPr>
+      </w:pPr>
+      <w:proofErr w:type="spellStart"/>
+      <w:r>
+        <w:rPr>
+          <w:b/>
+          <w:bCs/>
+          <w:sz w:val="24"/>
+          <w:szCs w:val="22"/>
+          <w:lang w:val="en-US"/>
+        </w:rPr>
+        <w:t>Eg</w:t>
+      </w:r>
+      <w:proofErr w:type="spellEnd"/>
+      <w:r>
+        <w:rPr>
+          <w:b/>
+          <w:bCs/>
+          <w:sz w:val="24"/>
+          <w:szCs w:val="22"/>
+          <w:lang w:val="en-US"/>
+        </w:rPr>
+        <w:t>:</w:t>
+      </w:r>
+      <w:r>
+        <w:rPr>
+          <w:sz w:val="24"/>
+          <w:szCs w:val="22"/>
+          <w:lang w:val="en-US"/>
+        </w:rPr>
+        <w:t xml:space="preserve"> </w:t>
+      </w:r>
+    </w:p>
+    <w:p>
+      <w:pPr>
+        <w:pStyle w:val="ListParagraph"/>
+        <w:ind w:left="1080"/>
+        <w:rPr>
+          <w:color w:val="0070C0"/>
+          <w:sz w:val="24"/>
+          <w:szCs w:val="22"/>
+          <w:lang w:val="en-US"/>
+        </w:rPr>
+      </w:pPr>
+      <w:r>
+        <w:rPr>
+          <w:color w:val="0070C0"/>
+          <w:sz w:val="24"/>
+          <w:szCs w:val="22"/>
+          <w:lang w:val="en-US"/>
+        </w:rPr>
+        <w:t xml:space="preserve">// </w:t>
+      </w:r>
+      <w:proofErr w:type="spellStart"/>
+      <w:r>
+        <w:rPr>
+          <w:color w:val="0070C0"/>
+          <w:sz w:val="24"/>
+          <w:szCs w:val="22"/>
+          <w:lang w:val="en-US"/>
+        </w:rPr>
+        <w:t>Header.h</w:t>
+      </w:r>
+      <w:proofErr w:type="spellEnd"/>
+    </w:p>
+    <w:p>
+      <w:pPr>
+        <w:pStyle w:val="ListParagraph"/>
+        <w:ind w:left="1080"/>
+        <w:rPr>
+          <w:color w:val="538135" w:themeColor="accent6" w:themeShade="BF"/>
+          <w:sz w:val="24"/>
+          <w:szCs w:val="22"/>
+          <w:lang w:val="en-US"/>
+        </w:rPr>
+      </w:pPr>
+      <w:r>
+        <w:rPr>
+          <w:b/>
+          <w:bCs/>
+          <w:color w:val="7030A0"/>
+          <w:sz w:val="24"/>
+          <w:szCs w:val="22"/>
+          <w:highlight w:val="yellow"/>
+          <w:lang w:val="en-US"/>
+        </w:rPr>
+        <w:t xml:space="preserve">extern </w:t>
+      </w:r>
+      <w:r>
+        <w:rPr>
+          <w:b/>
+          <w:bCs/>
+          <w:sz w:val="24"/>
+          <w:szCs w:val="22"/>
+          <w:highlight w:val="yellow"/>
+          <w:lang w:val="en-US"/>
+        </w:rPr>
+        <w:t>int y;</w:t>
+      </w:r>
+      <w:r>
+        <w:rPr>
+          <w:sz w:val="24"/>
+          <w:szCs w:val="22"/>
+          <w:lang w:val="en-US"/>
+        </w:rPr>
+        <w:t xml:space="preserve">  </w:t>
+      </w:r>
+      <w:r>
+        <w:rPr>
+          <w:color w:val="538135" w:themeColor="accent6" w:themeShade="BF"/>
+          <w:sz w:val="24"/>
+          <w:szCs w:val="22"/>
+          <w:lang w:val="en-US"/>
+        </w:rPr>
+        <w:t>// Declaration</w:t>
+      </w:r>
+    </w:p>
+    <w:p>
+      <w:pPr>
+        <w:pStyle w:val="ListParagraph"/>
+        <w:ind w:left="1080"/>
+        <w:rPr>
+          <w:sz w:val="24"/>
+          <w:szCs w:val="22"/>
+          <w:lang w:val="en-US"/>
+        </w:rPr>
+      </w:pPr>
+    </w:p>
+    <w:p>
+      <w:pPr>
+        <w:pStyle w:val="ListParagraph"/>
+        <w:ind w:left="1080"/>
+        <w:rPr>
+          <w:sz w:val="24"/>
+          <w:szCs w:val="22"/>
+          <w:lang w:val="en-US"/>
+        </w:rPr>
+      </w:pPr>
+      <w:r>
+        <w:rPr>
+          <w:color w:val="0070C0"/>
+          <w:sz w:val="24"/>
+          <w:szCs w:val="22"/>
+          <w:lang w:val="en-US"/>
+        </w:rPr>
+        <w:t>// File1.cpp</w:t>
+      </w:r>
+    </w:p>
+    <w:p>
+      <w:pPr>
+        <w:pStyle w:val="ListParagraph"/>
+        <w:ind w:left="1080"/>
+        <w:rPr>
+          <w:sz w:val="24"/>
+          <w:szCs w:val="22"/>
+          <w:highlight w:val="yellow"/>
+          <w:lang w:val="en-US"/>
+        </w:rPr>
+      </w:pPr>
+      <w:r>
+        <w:rPr>
+          <w:sz w:val="24"/>
+          <w:szCs w:val="22"/>
+          <w:highlight w:val="yellow"/>
+          <w:lang w:val="en-US"/>
+        </w:rPr>
+        <w:t>#include "</w:t>
+      </w:r>
+      <w:proofErr w:type="spellStart"/>
+      <w:r>
+        <w:rPr>
+          <w:sz w:val="24"/>
+          <w:szCs w:val="22"/>
+          <w:highlight w:val="yellow"/>
+          <w:lang w:val="en-US"/>
+        </w:rPr>
+        <w:t>Header.h</w:t>
+      </w:r>
+      <w:proofErr w:type="spellEnd"/>
+      <w:r>
+        <w:rPr>
+          <w:sz w:val="24"/>
+          <w:szCs w:val="22"/>
+          <w:highlight w:val="yellow"/>
+          <w:lang w:val="en-US"/>
+        </w:rPr>
+        <w:t>"</w:t>
+      </w:r>
+    </w:p>
+    <w:p>
+      <w:pPr>
+        <w:pStyle w:val="ListParagraph"/>
+        <w:ind w:left="1080"/>
+        <w:rPr>
+          <w:color w:val="538135" w:themeColor="accent6" w:themeShade="BF"/>
+          <w:sz w:val="24"/>
+          <w:szCs w:val="22"/>
+          <w:lang w:val="en-US"/>
+        </w:rPr>
+      </w:pPr>
+      <w:r>
+        <w:rPr>
+          <w:sz w:val="24"/>
+          <w:szCs w:val="22"/>
+          <w:highlight w:val="yellow"/>
+          <w:lang w:val="en-US"/>
+        </w:rPr>
+        <w:t>int y = 20;</w:t>
+      </w:r>
+      <w:r>
+        <w:rPr>
+          <w:sz w:val="24"/>
+          <w:szCs w:val="22"/>
+          <w:lang w:val="en-US"/>
+        </w:rPr>
+        <w:t xml:space="preserve">    </w:t>
+      </w:r>
+      <w:r>
+        <w:rPr>
+          <w:color w:val="538135" w:themeColor="accent6" w:themeShade="BF"/>
+          <w:sz w:val="24"/>
+          <w:szCs w:val="22"/>
+          <w:lang w:val="en-US"/>
+        </w:rPr>
+        <w:t>// Definition</w:t>
+      </w:r>
     </w:p>
     <w:sectPr>
       <w:headerReference w:type="default" r:id="rId7"/>
@@ -3913,6 +4525,119 @@
     </w:lvl>
   </w:abstractNum>
   <w:abstractNum w:abstractNumId="5" w15:restartNumberingAfterBreak="0">
+    <w:nsid w:val="6CB36F1A"/>
+    <w:multiLevelType w:val="hybridMultilevel"/>
+    <w:tmpl w:val="E48A12FC"/>
+    <w:lvl w:ilvl="0" w:tplc="40090001">
+      <w:start w:val="1"/>
+      <w:numFmt w:val="bullet"/>
+      <w:lvlText w:val=""/>
+      <w:lvlJc w:val="left"/>
+      <w:pPr>
+        <w:ind w:left="720" w:hanging="360"/>
+      </w:pPr>
+      <w:rPr>
+        <w:rFonts w:ascii="Symbol" w:hAnsi="Symbol" w:hint="default"/>
+      </w:rPr>
+    </w:lvl>
+    <w:lvl w:ilvl="1" w:tplc="40090003" w:tentative="1">
+      <w:start w:val="1"/>
+      <w:numFmt w:val="bullet"/>
+      <w:lvlText w:val="o"/>
+      <w:lvlJc w:val="left"/>
+      <w:pPr>
+        <w:ind w:left="1440" w:hanging="360"/>
+      </w:pPr>
+      <w:rPr>
+        <w:rFonts w:ascii="Courier New" w:hAnsi="Courier New" w:cs="Courier New" w:hint="default"/>
+      </w:rPr>
+    </w:lvl>
+    <w:lvl w:ilvl="2" w:tplc="40090005" w:tentative="1">
+      <w:start w:val="1"/>
+      <w:numFmt w:val="bullet"/>
+      <w:lvlText w:val=""/>
+      <w:lvlJc w:val="left"/>
+      <w:pPr>
+        <w:ind w:left="2160" w:hanging="360"/>
+      </w:pPr>
+      <w:rPr>
+        <w:rFonts w:ascii="Wingdings" w:hAnsi="Wingdings" w:hint="default"/>
+      </w:rPr>
+    </w:lvl>
+    <w:lvl w:ilvl="3" w:tplc="40090001" w:tentative="1">
+      <w:start w:val="1"/>
+      <w:numFmt w:val="bullet"/>
+      <w:lvlText w:val=""/>
+      <w:lvlJc w:val="left"/>
+      <w:pPr>
+        <w:ind w:left="2880" w:hanging="360"/>
+      </w:pPr>
+      <w:rPr>
+        <w:rFonts w:ascii="Symbol" w:hAnsi="Symbol" w:hint="default"/>
+      </w:rPr>
+    </w:lvl>
+    <w:lvl w:ilvl="4" w:tplc="40090003" w:tentative="1">
+      <w:start w:val="1"/>
+      <w:numFmt w:val="bullet"/>
+      <w:lvlText w:val="o"/>
+      <w:lvlJc w:val="left"/>
+      <w:pPr>
+        <w:ind w:left="3600" w:hanging="360"/>
+      </w:pPr>
+      <w:rPr>
+        <w:rFonts w:ascii="Courier New" w:hAnsi="Courier New" w:cs="Courier New" w:hint="default"/>
+      </w:rPr>
+    </w:lvl>
+    <w:lvl w:ilvl="5" w:tplc="40090005" w:tentative="1">
+      <w:start w:val="1"/>
+      <w:numFmt w:val="bullet"/>
+      <w:lvlText w:val=""/>
+      <w:lvlJc w:val="left"/>
+      <w:pPr>
+        <w:ind w:left="4320" w:hanging="360"/>
+      </w:pPr>
+      <w:rPr>
+        <w:rFonts w:ascii="Wingdings" w:hAnsi="Wingdings" w:hint="default"/>
+      </w:rPr>
+    </w:lvl>
+    <w:lvl w:ilvl="6" w:tplc="40090001" w:tentative="1">
+      <w:start w:val="1"/>
+      <w:numFmt w:val="bullet"/>
+      <w:lvlText w:val=""/>
+      <w:lvlJc w:val="left"/>
+      <w:pPr>
+        <w:ind w:left="5040" w:hanging="360"/>
+      </w:pPr>
+      <w:rPr>
+        <w:rFonts w:ascii="Symbol" w:hAnsi="Symbol" w:hint="default"/>
+      </w:rPr>
+    </w:lvl>
+    <w:lvl w:ilvl="7" w:tplc="40090003" w:tentative="1">
+      <w:start w:val="1"/>
+      <w:numFmt w:val="bullet"/>
+      <w:lvlText w:val="o"/>
+      <w:lvlJc w:val="left"/>
+      <w:pPr>
+        <w:ind w:left="5760" w:hanging="360"/>
+      </w:pPr>
+      <w:rPr>
+        <w:rFonts w:ascii="Courier New" w:hAnsi="Courier New" w:cs="Courier New" w:hint="default"/>
+      </w:rPr>
+    </w:lvl>
+    <w:lvl w:ilvl="8" w:tplc="40090005" w:tentative="1">
+      <w:start w:val="1"/>
+      <w:numFmt w:val="bullet"/>
+      <w:lvlText w:val=""/>
+      <w:lvlJc w:val="left"/>
+      <w:pPr>
+        <w:ind w:left="6480" w:hanging="360"/>
+      </w:pPr>
+      <w:rPr>
+        <w:rFonts w:ascii="Wingdings" w:hAnsi="Wingdings" w:hint="default"/>
+      </w:rPr>
+    </w:lvl>
+  </w:abstractNum>
+  <w:abstractNum w:abstractNumId="6" w15:restartNumberingAfterBreak="0">
     <w:nsid w:val="6EF20186"/>
     <w:multiLevelType w:val="hybridMultilevel"/>
     <w:tmpl w:val="63ECAD32"/>
@@ -4024,7 +4749,7 @@
       </w:rPr>
     </w:lvl>
   </w:abstractNum>
-  <w:abstractNum w:abstractNumId="6" w15:restartNumberingAfterBreak="0">
+  <w:abstractNum w:abstractNumId="7" w15:restartNumberingAfterBreak="0">
     <w:nsid w:val="73E32B32"/>
     <w:multiLevelType w:val="hybridMultilevel"/>
     <w:tmpl w:val="A69E8D22"/>
@@ -4137,7 +4862,7 @@
       </w:rPr>
     </w:lvl>
   </w:abstractNum>
-  <w:abstractNum w:abstractNumId="7" w15:restartNumberingAfterBreak="0">
+  <w:abstractNum w:abstractNumId="8" w15:restartNumberingAfterBreak="0">
     <w:nsid w:val="752570BD"/>
     <w:multiLevelType w:val="hybridMultilevel"/>
     <w:tmpl w:val="4BE027BE"/>
@@ -4253,13 +4978,13 @@
     <w:abstractNumId w:val="3"/>
   </w:num>
   <w:num w:numId="2" w16cid:durableId="1395273840">
-    <w:abstractNumId w:val="6"/>
+    <w:abstractNumId w:val="7"/>
   </w:num>
   <w:num w:numId="3" w16cid:durableId="1723557562">
     <w:abstractNumId w:val="1"/>
   </w:num>
   <w:num w:numId="4" w16cid:durableId="1327594339">
-    <w:abstractNumId w:val="7"/>
+    <w:abstractNumId w:val="8"/>
   </w:num>
   <w:num w:numId="5" w16cid:durableId="1760833005">
     <w:abstractNumId w:val="4"/>
@@ -4268,10 +4993,13 @@
     <w:abstractNumId w:val="0"/>
   </w:num>
   <w:num w:numId="7" w16cid:durableId="1725449600">
-    <w:abstractNumId w:val="5"/>
+    <w:abstractNumId w:val="6"/>
   </w:num>
   <w:num w:numId="8" w16cid:durableId="1691834800">
     <w:abstractNumId w:val="2"/>
+  </w:num>
+  <w:num w:numId="9" w16cid:durableId="793597493">
+    <w:abstractNumId w:val="5"/>
   </w:num>
 </w:numbering>
 </file>

</xml_diff>

<commit_message>
modified C++ OOP notes
</commit_message>
<xml_diff>
--- a/Programming/Object-Oriented-Programming-C++.docx
+++ b/Programming/Object-Oriented-Programming-C++.docx
@@ -2997,6 +2997,15 @@
         </w:rPr>
         <w:t>SCOPE</w:t>
       </w:r>
+      <w:r>
+        <w:rPr>
+          <w:color w:val="0070C0"/>
+          <w:sz w:val="36"/>
+          <w:szCs w:val="32"/>
+          <w:lang w:val="en-US"/>
+        </w:rPr>
+        <w:t xml:space="preserve"> </w:t>
+      </w:r>
     </w:p>
     <w:p>
       <w:pPr>
@@ -3715,6 +3724,636 @@
         </w:rPr>
         <w:t>// Definition</w:t>
       </w:r>
+    </w:p>
+    <w:p>
+      <w:pPr>
+        <w:rPr>
+          <w:color w:val="538135" w:themeColor="accent6" w:themeShade="BF"/>
+          <w:sz w:val="24"/>
+          <w:szCs w:val="22"/>
+          <w:lang w:val="en-US"/>
+        </w:rPr>
+      </w:pPr>
+    </w:p>
+    <w:p>
+      <w:pPr>
+        <w:rPr>
+          <w:color w:val="538135" w:themeColor="accent6" w:themeShade="BF"/>
+          <w:sz w:val="24"/>
+          <w:szCs w:val="22"/>
+          <w:lang w:val="en-US"/>
+        </w:rPr>
+      </w:pPr>
+    </w:p>
+    <w:p>
+      <w:pPr>
+        <w:rPr>
+          <w:color w:val="0070C0"/>
+          <w:sz w:val="36"/>
+          <w:szCs w:val="32"/>
+          <w:lang w:val="en-US"/>
+        </w:rPr>
+      </w:pPr>
+      <w:r>
+        <w:rPr>
+          <w:color w:val="0070C0"/>
+          <w:sz w:val="36"/>
+          <w:szCs w:val="32"/>
+          <w:lang w:val="en-US"/>
+        </w:rPr>
+        <w:t>STAGES OF PROGRAM EXECUTION</w:t>
+      </w:r>
+    </w:p>
+    <w:p>
+      <w:pPr>
+        <w:pStyle w:val="ListParagraph"/>
+        <w:numPr>
+          <w:ilvl w:val="0"/>
+          <w:numId w:val="3"/>
+        </w:numPr>
+        <w:rPr>
+          <w:sz w:val="24"/>
+          <w:szCs w:val="24"/>
+          <w:lang w:val="en-US"/>
+        </w:rPr>
+      </w:pPr>
+      <w:r>
+        <w:rPr>
+          <w:b/>
+          <w:bCs/>
+          <w:sz w:val="24"/>
+          <w:szCs w:val="24"/>
+          <w:lang w:val="en-US"/>
+        </w:rPr>
+        <w:t>Compiling</w:t>
+      </w:r>
+      <w:r>
+        <w:rPr>
+          <w:sz w:val="24"/>
+          <w:szCs w:val="24"/>
+          <w:lang w:val="en-US"/>
+        </w:rPr>
+        <w:t xml:space="preserve"> - </w:t>
+      </w:r>
+      <w:r>
+        <w:rPr>
+          <w:sz w:val="24"/>
+          <w:szCs w:val="24"/>
+          <w:lang w:val="en-US"/>
+        </w:rPr>
+        <w:t>translation of a module's source code into binary code</w:t>
+      </w:r>
+      <w:r>
+        <w:rPr>
+          <w:sz w:val="24"/>
+          <w:szCs w:val="24"/>
+          <w:lang w:val="en-US"/>
+        </w:rPr>
+        <w:t xml:space="preserve"> (All the modules are compiled separately and are known as a translation </w:t>
+      </w:r>
+      <w:proofErr w:type="gramStart"/>
+      <w:r>
+        <w:rPr>
+          <w:sz w:val="24"/>
+          <w:szCs w:val="24"/>
+          <w:lang w:val="en-US"/>
+        </w:rPr>
+        <w:t>unit,</w:t>
+      </w:r>
+      <w:proofErr w:type="gramEnd"/>
+      <w:r>
+        <w:rPr>
+          <w:sz w:val="24"/>
+          <w:szCs w:val="24"/>
+          <w:lang w:val="en-US"/>
+        </w:rPr>
+        <w:t xml:space="preserve"> an object file is created for each of the modules)</w:t>
+      </w:r>
+    </w:p>
+    <w:p>
+      <w:pPr>
+        <w:pStyle w:val="ListParagraph"/>
+        <w:numPr>
+          <w:ilvl w:val="0"/>
+          <w:numId w:val="3"/>
+        </w:numPr>
+        <w:rPr>
+          <w:sz w:val="24"/>
+          <w:szCs w:val="24"/>
+          <w:lang w:val="en-US"/>
+        </w:rPr>
+      </w:pPr>
+      <w:r>
+        <w:rPr>
+          <w:b/>
+          <w:bCs/>
+          <w:sz w:val="24"/>
+          <w:szCs w:val="24"/>
+          <w:lang w:val="en-US"/>
+        </w:rPr>
+        <w:t>Linking</w:t>
+      </w:r>
+      <w:r>
+        <w:rPr>
+          <w:sz w:val="24"/>
+          <w:szCs w:val="24"/>
+          <w:lang w:val="en-US"/>
+        </w:rPr>
+        <w:t xml:space="preserve"> - Assembly</w:t>
+      </w:r>
+      <w:r>
+        <w:rPr>
+          <w:sz w:val="24"/>
+          <w:szCs w:val="24"/>
+          <w:lang w:val="en-US"/>
+        </w:rPr>
+        <w:t xml:space="preserve"> of the binary code components for the modules that constitute an application</w:t>
+      </w:r>
+      <w:r>
+        <w:rPr>
+          <w:sz w:val="24"/>
+          <w:szCs w:val="24"/>
+          <w:lang w:val="en-US"/>
+        </w:rPr>
+        <w:t>.</w:t>
+      </w:r>
+    </w:p>
+    <w:p>
+      <w:pPr>
+        <w:pStyle w:val="ListParagraph"/>
+        <w:numPr>
+          <w:ilvl w:val="0"/>
+          <w:numId w:val="3"/>
+        </w:numPr>
+        <w:rPr>
+          <w:sz w:val="24"/>
+          <w:szCs w:val="24"/>
+          <w:lang w:val="en-US"/>
+        </w:rPr>
+      </w:pPr>
+      <w:r>
+        <w:rPr>
+          <w:b/>
+          <w:bCs/>
+          <w:sz w:val="24"/>
+          <w:szCs w:val="24"/>
+          <w:lang w:val="en-US"/>
+        </w:rPr>
+        <w:t>Executing</w:t>
+      </w:r>
+      <w:r>
+        <w:rPr>
+          <w:sz w:val="24"/>
+          <w:szCs w:val="24"/>
+          <w:lang w:val="en-US"/>
+        </w:rPr>
+        <w:t xml:space="preserve"> - U</w:t>
+      </w:r>
+      <w:r>
+        <w:rPr>
+          <w:sz w:val="24"/>
+          <w:szCs w:val="24"/>
+          <w:lang w:val="en-US"/>
+        </w:rPr>
+        <w:t>ser's execution of the binary executable.</w:t>
+      </w:r>
+    </w:p>
+    <w:p>
+      <w:pPr>
+        <w:rPr>
+          <w:color w:val="0070C0"/>
+          <w:sz w:val="36"/>
+          <w:szCs w:val="32"/>
+          <w:lang w:val="en-US"/>
+        </w:rPr>
+      </w:pPr>
+      <w:r>
+        <w:rPr>
+          <w:color w:val="0070C0"/>
+          <w:sz w:val="36"/>
+          <w:szCs w:val="32"/>
+          <w:lang w:val="en-US"/>
+        </w:rPr>
+        <w:t>STATICALLY AND DYNAMICALLY ALLOCATED</w:t>
+      </w:r>
+      <w:r>
+        <w:rPr>
+          <w:color w:val="0070C0"/>
+          <w:sz w:val="36"/>
+          <w:szCs w:val="32"/>
+          <w:lang w:val="en-US"/>
+        </w:rPr>
+        <w:t xml:space="preserve"> </w:t>
+      </w:r>
+    </w:p>
+    <w:p>
+      <w:pPr>
+        <w:rPr>
+          <w:sz w:val="24"/>
+          <w:szCs w:val="22"/>
+          <w:lang w:val="en-US"/>
+        </w:rPr>
+      </w:pPr>
+      <w:r>
+        <w:rPr>
+          <w:sz w:val="24"/>
+          <w:szCs w:val="22"/>
+          <w:lang w:val="en-US"/>
+        </w:rPr>
+        <w:t xml:space="preserve">In these notes, the terms </w:t>
+      </w:r>
+      <w:r>
+        <w:rPr>
+          <w:b/>
+          <w:bCs/>
+          <w:sz w:val="24"/>
+          <w:szCs w:val="22"/>
+          <w:lang w:val="en-US"/>
+        </w:rPr>
+        <w:t>statically</w:t>
+      </w:r>
+      <w:r>
+        <w:rPr>
+          <w:sz w:val="24"/>
+          <w:szCs w:val="22"/>
+          <w:lang w:val="en-US"/>
+        </w:rPr>
+        <w:t xml:space="preserve"> and </w:t>
+      </w:r>
+      <w:r>
+        <w:rPr>
+          <w:b/>
+          <w:bCs/>
+          <w:sz w:val="24"/>
+          <w:szCs w:val="22"/>
+          <w:lang w:val="en-US"/>
+        </w:rPr>
+        <w:t>dynamically</w:t>
+      </w:r>
+      <w:r>
+        <w:rPr>
+          <w:sz w:val="24"/>
+          <w:szCs w:val="22"/>
+          <w:lang w:val="en-US"/>
+        </w:rPr>
+        <w:t xml:space="preserve"> distinguish what can be </w:t>
+      </w:r>
+      <w:r>
+        <w:rPr>
+          <w:b/>
+          <w:bCs/>
+          <w:sz w:val="24"/>
+          <w:szCs w:val="22"/>
+          <w:lang w:val="en-US"/>
+        </w:rPr>
+        <w:t>determined at compile-time</w:t>
+      </w:r>
+      <w:r>
+        <w:rPr>
+          <w:sz w:val="24"/>
+          <w:szCs w:val="22"/>
+          <w:lang w:val="en-US"/>
+        </w:rPr>
+        <w:t xml:space="preserve"> from what needs to be </w:t>
+      </w:r>
+      <w:r>
+        <w:rPr>
+          <w:b/>
+          <w:bCs/>
+          <w:sz w:val="24"/>
+          <w:szCs w:val="22"/>
+          <w:lang w:val="en-US"/>
+        </w:rPr>
+        <w:t>determined at run-time</w:t>
+      </w:r>
+      <w:r>
+        <w:rPr>
+          <w:sz w:val="24"/>
+          <w:szCs w:val="22"/>
+          <w:lang w:val="en-US"/>
+        </w:rPr>
+        <w:t>.</w:t>
+      </w:r>
+    </w:p>
+    <w:p>
+      <w:pPr>
+        <w:rPr>
+          <w:sz w:val="24"/>
+          <w:szCs w:val="22"/>
+          <w:lang w:val="en-US"/>
+        </w:rPr>
+      </w:pPr>
+      <w:r>
+        <w:rPr>
+          <w:sz w:val="24"/>
+          <w:szCs w:val="22"/>
+          <w:lang w:val="en-US"/>
+        </w:rPr>
+        <w:t xml:space="preserve">The term </w:t>
+      </w:r>
+      <w:r>
+        <w:rPr>
+          <w:b/>
+          <w:bCs/>
+          <w:sz w:val="24"/>
+          <w:szCs w:val="22"/>
+          <w:lang w:val="en-US"/>
+        </w:rPr>
+        <w:t>statically</w:t>
+      </w:r>
+      <w:r>
+        <w:rPr>
+          <w:sz w:val="24"/>
+          <w:szCs w:val="22"/>
+          <w:lang w:val="en-US"/>
+        </w:rPr>
+        <w:t xml:space="preserve"> refers to anything that the </w:t>
+      </w:r>
+      <w:r>
+        <w:rPr>
+          <w:b/>
+          <w:bCs/>
+          <w:sz w:val="24"/>
+          <w:szCs w:val="22"/>
+          <w:lang w:val="en-US"/>
+        </w:rPr>
+        <w:t>compiler itself can determine for the module being translated without any link-time or run-time information</w:t>
+      </w:r>
+      <w:r>
+        <w:rPr>
+          <w:sz w:val="24"/>
+          <w:szCs w:val="22"/>
+          <w:lang w:val="en-US"/>
+        </w:rPr>
+        <w:t>. As programmers, we seek to translate and type-check as much of the source code as possible at compile-time. We refer to this as static type-checking and refer to a language that performs type-checking at compile-time as a statically typed language.</w:t>
+      </w:r>
+    </w:p>
+    <w:p>
+      <w:pPr>
+        <w:rPr>
+          <w:sz w:val="24"/>
+          <w:szCs w:val="22"/>
+          <w:lang w:val="en-US"/>
+        </w:rPr>
+      </w:pPr>
+      <w:r>
+        <w:rPr>
+          <w:sz w:val="24"/>
+          <w:szCs w:val="22"/>
+          <w:lang w:val="en-US"/>
+        </w:rPr>
+        <w:t xml:space="preserve">The term </w:t>
+      </w:r>
+      <w:r>
+        <w:rPr>
+          <w:b/>
+          <w:bCs/>
+          <w:sz w:val="24"/>
+          <w:szCs w:val="22"/>
+          <w:lang w:val="en-US"/>
+        </w:rPr>
+        <w:t>dynamically</w:t>
+      </w:r>
+      <w:r>
+        <w:rPr>
+          <w:sz w:val="24"/>
+          <w:szCs w:val="22"/>
+          <w:lang w:val="en-US"/>
+        </w:rPr>
+        <w:t xml:space="preserve"> refers to anything that is </w:t>
+      </w:r>
+      <w:r>
+        <w:rPr>
+          <w:b/>
+          <w:bCs/>
+          <w:sz w:val="24"/>
+          <w:szCs w:val="22"/>
+          <w:lang w:val="en-US"/>
+        </w:rPr>
+        <w:t>determined during execution</w:t>
+      </w:r>
+      <w:r>
+        <w:rPr>
+          <w:sz w:val="24"/>
+          <w:szCs w:val="22"/>
+          <w:lang w:val="en-US"/>
+        </w:rPr>
+        <w:t>. As programmers, we refer to type-checking of dynamically allocated memory as dynamic type-checking and refer to a language that performs type-checking at run-time as a dynamically typed language.</w:t>
+      </w:r>
+    </w:p>
+    <w:p>
+      <w:pPr>
+        <w:rPr>
+          <w:color w:val="0070C0"/>
+          <w:sz w:val="36"/>
+          <w:szCs w:val="32"/>
+          <w:lang w:val="en-US"/>
+        </w:rPr>
+      </w:pPr>
+      <w:r>
+        <w:rPr>
+          <w:color w:val="0070C0"/>
+          <w:sz w:val="36"/>
+          <w:szCs w:val="32"/>
+          <w:lang w:val="en-US"/>
+        </w:rPr>
+        <w:t>MEMORY DISTINCTIONS</w:t>
+      </w:r>
+    </w:p>
+    <w:p>
+      <w:pPr>
+        <w:rPr>
+          <w:sz w:val="24"/>
+          <w:szCs w:val="22"/>
+          <w:lang w:val="en-US"/>
+        </w:rPr>
+      </w:pPr>
+      <w:r>
+        <w:rPr>
+          <w:sz w:val="24"/>
+          <w:szCs w:val="22"/>
+          <w:lang w:val="en-US"/>
+        </w:rPr>
+        <w:t>When an operating system loads an executable program into memory, it places the different parts of the program into different segments:</w:t>
+      </w:r>
+    </w:p>
+    <w:p>
+      <w:pPr>
+        <w:pStyle w:val="ListParagraph"/>
+        <w:numPr>
+          <w:ilvl w:val="0"/>
+          <w:numId w:val="10"/>
+        </w:numPr>
+        <w:rPr>
+          <w:sz w:val="24"/>
+          <w:szCs w:val="22"/>
+          <w:lang w:val="en-US"/>
+        </w:rPr>
+      </w:pPr>
+      <w:r>
+        <w:rPr>
+          <w:b/>
+          <w:bCs/>
+          <w:sz w:val="24"/>
+          <w:szCs w:val="22"/>
+          <w:lang w:val="en-US"/>
+        </w:rPr>
+        <w:t>code segment</w:t>
+      </w:r>
+      <w:r>
+        <w:rPr>
+          <w:sz w:val="24"/>
+          <w:szCs w:val="22"/>
+          <w:lang w:val="en-US"/>
+        </w:rPr>
+        <w:t xml:space="preserve"> - stores the program instructions</w:t>
+      </w:r>
+    </w:p>
+    <w:p>
+      <w:pPr>
+        <w:pStyle w:val="ListParagraph"/>
+        <w:numPr>
+          <w:ilvl w:val="0"/>
+          <w:numId w:val="10"/>
+        </w:numPr>
+        <w:rPr>
+          <w:sz w:val="24"/>
+          <w:szCs w:val="22"/>
+          <w:lang w:val="en-US"/>
+        </w:rPr>
+      </w:pPr>
+      <w:r>
+        <w:rPr>
+          <w:b/>
+          <w:bCs/>
+          <w:sz w:val="24"/>
+          <w:szCs w:val="22"/>
+          <w:lang w:val="en-US"/>
+        </w:rPr>
+        <w:t>data segments</w:t>
+      </w:r>
+      <w:r>
+        <w:rPr>
+          <w:sz w:val="24"/>
+          <w:szCs w:val="22"/>
+          <w:lang w:val="en-US"/>
+        </w:rPr>
+        <w:t xml:space="preserve"> - store</w:t>
+      </w:r>
+      <w:r>
+        <w:rPr>
+          <w:sz w:val="24"/>
+          <w:szCs w:val="22"/>
+          <w:lang w:val="en-US"/>
+        </w:rPr>
+        <w:t>s</w:t>
+      </w:r>
+      <w:r>
+        <w:rPr>
+          <w:sz w:val="24"/>
+          <w:szCs w:val="22"/>
+          <w:lang w:val="en-US"/>
+        </w:rPr>
+        <w:t xml:space="preserve"> data that </w:t>
+      </w:r>
+      <w:r>
+        <w:rPr>
+          <w:sz w:val="24"/>
+          <w:szCs w:val="22"/>
+          <w:lang w:val="en-US"/>
+        </w:rPr>
+        <w:t>survive</w:t>
+      </w:r>
+      <w:r>
+        <w:rPr>
+          <w:sz w:val="24"/>
+          <w:szCs w:val="22"/>
+          <w:lang w:val="en-US"/>
+        </w:rPr>
+        <w:t xml:space="preserve"> the lifetime of the program</w:t>
+      </w:r>
+    </w:p>
+    <w:p>
+      <w:pPr>
+        <w:pStyle w:val="ListParagraph"/>
+        <w:numPr>
+          <w:ilvl w:val="0"/>
+          <w:numId w:val="10"/>
+        </w:numPr>
+        <w:rPr>
+          <w:sz w:val="24"/>
+          <w:szCs w:val="22"/>
+          <w:lang w:val="en-US"/>
+        </w:rPr>
+      </w:pPr>
+      <w:r>
+        <w:rPr>
+          <w:b/>
+          <w:bCs/>
+          <w:sz w:val="24"/>
+          <w:szCs w:val="22"/>
+          <w:lang w:val="en-US"/>
+        </w:rPr>
+        <w:t>stack segment</w:t>
+      </w:r>
+      <w:r>
+        <w:rPr>
+          <w:sz w:val="24"/>
+          <w:szCs w:val="22"/>
+          <w:lang w:val="en-US"/>
+        </w:rPr>
+        <w:t xml:space="preserve"> - stores local data that is statically allocated</w:t>
+      </w:r>
+    </w:p>
+    <w:p>
+      <w:pPr>
+        <w:pStyle w:val="ListParagraph"/>
+        <w:numPr>
+          <w:ilvl w:val="0"/>
+          <w:numId w:val="10"/>
+        </w:numPr>
+        <w:rPr>
+          <w:sz w:val="24"/>
+          <w:szCs w:val="22"/>
+          <w:lang w:val="en-US"/>
+        </w:rPr>
+      </w:pPr>
+      <w:r>
+        <w:rPr>
+          <w:b/>
+          <w:bCs/>
+          <w:sz w:val="24"/>
+          <w:szCs w:val="22"/>
+          <w:lang w:val="en-US"/>
+        </w:rPr>
+        <w:t>heap segment</w:t>
+      </w:r>
+      <w:r>
+        <w:rPr>
+          <w:sz w:val="24"/>
+          <w:szCs w:val="22"/>
+          <w:lang w:val="en-US"/>
+        </w:rPr>
+        <w:t xml:space="preserve"> - stores local data that is dynamically allocated</w:t>
+      </w:r>
+    </w:p>
+    <w:p>
+      <w:pPr>
+        <w:rPr>
+          <w:sz w:val="24"/>
+          <w:szCs w:val="22"/>
+          <w:lang w:val="en-US"/>
+        </w:rPr>
+      </w:pPr>
+    </w:p>
+    <w:p>
+      <w:pPr>
+        <w:rPr>
+          <w:sz w:val="24"/>
+          <w:szCs w:val="22"/>
+          <w:lang w:val="en-US"/>
+        </w:rPr>
+      </w:pPr>
     </w:p>
     <w:sectPr>
       <w:headerReference w:type="default" r:id="rId7"/>
@@ -4068,7 +4707,7 @@
   <w:abstractNum w:abstractNumId="1" w15:restartNumberingAfterBreak="0">
     <w:nsid w:val="41DB3CCD"/>
     <w:multiLevelType w:val="hybridMultilevel"/>
-    <w:tmpl w:val="88046DCE"/>
+    <w:tmpl w:val="B5368404"/>
     <w:lvl w:ilvl="0" w:tplc="40090001">
       <w:start w:val="1"/>
       <w:numFmt w:val="bullet"/>
@@ -4179,6 +4818,119 @@
     </w:lvl>
   </w:abstractNum>
   <w:abstractNum w:abstractNumId="2" w15:restartNumberingAfterBreak="0">
+    <w:nsid w:val="4AE62CCB"/>
+    <w:multiLevelType w:val="hybridMultilevel"/>
+    <w:tmpl w:val="3864CDD2"/>
+    <w:lvl w:ilvl="0" w:tplc="40090001">
+      <w:start w:val="1"/>
+      <w:numFmt w:val="bullet"/>
+      <w:lvlText w:val=""/>
+      <w:lvlJc w:val="left"/>
+      <w:pPr>
+        <w:ind w:left="720" w:hanging="360"/>
+      </w:pPr>
+      <w:rPr>
+        <w:rFonts w:ascii="Symbol" w:hAnsi="Symbol" w:hint="default"/>
+      </w:rPr>
+    </w:lvl>
+    <w:lvl w:ilvl="1" w:tplc="40090003" w:tentative="1">
+      <w:start w:val="1"/>
+      <w:numFmt w:val="bullet"/>
+      <w:lvlText w:val="o"/>
+      <w:lvlJc w:val="left"/>
+      <w:pPr>
+        <w:ind w:left="1440" w:hanging="360"/>
+      </w:pPr>
+      <w:rPr>
+        <w:rFonts w:ascii="Courier New" w:hAnsi="Courier New" w:cs="Courier New" w:hint="default"/>
+      </w:rPr>
+    </w:lvl>
+    <w:lvl w:ilvl="2" w:tplc="40090005" w:tentative="1">
+      <w:start w:val="1"/>
+      <w:numFmt w:val="bullet"/>
+      <w:lvlText w:val=""/>
+      <w:lvlJc w:val="left"/>
+      <w:pPr>
+        <w:ind w:left="2160" w:hanging="360"/>
+      </w:pPr>
+      <w:rPr>
+        <w:rFonts w:ascii="Wingdings" w:hAnsi="Wingdings" w:hint="default"/>
+      </w:rPr>
+    </w:lvl>
+    <w:lvl w:ilvl="3" w:tplc="40090001" w:tentative="1">
+      <w:start w:val="1"/>
+      <w:numFmt w:val="bullet"/>
+      <w:lvlText w:val=""/>
+      <w:lvlJc w:val="left"/>
+      <w:pPr>
+        <w:ind w:left="2880" w:hanging="360"/>
+      </w:pPr>
+      <w:rPr>
+        <w:rFonts w:ascii="Symbol" w:hAnsi="Symbol" w:hint="default"/>
+      </w:rPr>
+    </w:lvl>
+    <w:lvl w:ilvl="4" w:tplc="40090003" w:tentative="1">
+      <w:start w:val="1"/>
+      <w:numFmt w:val="bullet"/>
+      <w:lvlText w:val="o"/>
+      <w:lvlJc w:val="left"/>
+      <w:pPr>
+        <w:ind w:left="3600" w:hanging="360"/>
+      </w:pPr>
+      <w:rPr>
+        <w:rFonts w:ascii="Courier New" w:hAnsi="Courier New" w:cs="Courier New" w:hint="default"/>
+      </w:rPr>
+    </w:lvl>
+    <w:lvl w:ilvl="5" w:tplc="40090005" w:tentative="1">
+      <w:start w:val="1"/>
+      <w:numFmt w:val="bullet"/>
+      <w:lvlText w:val=""/>
+      <w:lvlJc w:val="left"/>
+      <w:pPr>
+        <w:ind w:left="4320" w:hanging="360"/>
+      </w:pPr>
+      <w:rPr>
+        <w:rFonts w:ascii="Wingdings" w:hAnsi="Wingdings" w:hint="default"/>
+      </w:rPr>
+    </w:lvl>
+    <w:lvl w:ilvl="6" w:tplc="40090001" w:tentative="1">
+      <w:start w:val="1"/>
+      <w:numFmt w:val="bullet"/>
+      <w:lvlText w:val=""/>
+      <w:lvlJc w:val="left"/>
+      <w:pPr>
+        <w:ind w:left="5040" w:hanging="360"/>
+      </w:pPr>
+      <w:rPr>
+        <w:rFonts w:ascii="Symbol" w:hAnsi="Symbol" w:hint="default"/>
+      </w:rPr>
+    </w:lvl>
+    <w:lvl w:ilvl="7" w:tplc="40090003" w:tentative="1">
+      <w:start w:val="1"/>
+      <w:numFmt w:val="bullet"/>
+      <w:lvlText w:val="o"/>
+      <w:lvlJc w:val="left"/>
+      <w:pPr>
+        <w:ind w:left="5760" w:hanging="360"/>
+      </w:pPr>
+      <w:rPr>
+        <w:rFonts w:ascii="Courier New" w:hAnsi="Courier New" w:cs="Courier New" w:hint="default"/>
+      </w:rPr>
+    </w:lvl>
+    <w:lvl w:ilvl="8" w:tplc="40090005" w:tentative="1">
+      <w:start w:val="1"/>
+      <w:numFmt w:val="bullet"/>
+      <w:lvlText w:val=""/>
+      <w:lvlJc w:val="left"/>
+      <w:pPr>
+        <w:ind w:left="6480" w:hanging="360"/>
+      </w:pPr>
+      <w:rPr>
+        <w:rFonts w:ascii="Wingdings" w:hAnsi="Wingdings" w:hint="default"/>
+      </w:rPr>
+    </w:lvl>
+  </w:abstractNum>
+  <w:abstractNum w:abstractNumId="3" w15:restartNumberingAfterBreak="0">
     <w:nsid w:val="4B845789"/>
     <w:multiLevelType w:val="hybridMultilevel"/>
     <w:tmpl w:val="12D4C2C6"/>
@@ -4291,7 +5043,7 @@
       </w:rPr>
     </w:lvl>
   </w:abstractNum>
-  <w:abstractNum w:abstractNumId="3" w15:restartNumberingAfterBreak="0">
+  <w:abstractNum w:abstractNumId="4" w15:restartNumberingAfterBreak="0">
     <w:nsid w:val="5CB733A9"/>
     <w:multiLevelType w:val="hybridMultilevel"/>
     <w:tmpl w:val="8DD485DE"/>
@@ -4404,7 +5156,7 @@
       </w:rPr>
     </w:lvl>
   </w:abstractNum>
-  <w:abstractNum w:abstractNumId="4" w15:restartNumberingAfterBreak="0">
+  <w:abstractNum w:abstractNumId="5" w15:restartNumberingAfterBreak="0">
     <w:nsid w:val="68031A84"/>
     <w:multiLevelType w:val="hybridMultilevel"/>
     <w:tmpl w:val="43825356"/>
@@ -4517,7 +5269,7 @@
       </w:rPr>
     </w:lvl>
   </w:abstractNum>
-  <w:abstractNum w:abstractNumId="5" w15:restartNumberingAfterBreak="0">
+  <w:abstractNum w:abstractNumId="6" w15:restartNumberingAfterBreak="0">
     <w:nsid w:val="6CB36F1A"/>
     <w:multiLevelType w:val="hybridMultilevel"/>
     <w:tmpl w:val="E48A12FC"/>
@@ -4630,7 +5382,7 @@
       </w:rPr>
     </w:lvl>
   </w:abstractNum>
-  <w:abstractNum w:abstractNumId="6" w15:restartNumberingAfterBreak="0">
+  <w:abstractNum w:abstractNumId="7" w15:restartNumberingAfterBreak="0">
     <w:nsid w:val="6EF20186"/>
     <w:multiLevelType w:val="hybridMultilevel"/>
     <w:tmpl w:val="63ECAD32"/>
@@ -4742,7 +5494,7 @@
       </w:rPr>
     </w:lvl>
   </w:abstractNum>
-  <w:abstractNum w:abstractNumId="7" w15:restartNumberingAfterBreak="0">
+  <w:abstractNum w:abstractNumId="8" w15:restartNumberingAfterBreak="0">
     <w:nsid w:val="73E32B32"/>
     <w:multiLevelType w:val="hybridMultilevel"/>
     <w:tmpl w:val="A69E8D22"/>
@@ -4855,7 +5607,7 @@
       </w:rPr>
     </w:lvl>
   </w:abstractNum>
-  <w:abstractNum w:abstractNumId="8" w15:restartNumberingAfterBreak="0">
+  <w:abstractNum w:abstractNumId="9" w15:restartNumberingAfterBreak="0">
     <w:nsid w:val="752570BD"/>
     <w:multiLevelType w:val="hybridMultilevel"/>
     <w:tmpl w:val="4BE027BE"/>
@@ -4968,31 +5720,34 @@
     </w:lvl>
   </w:abstractNum>
   <w:num w:numId="1" w16cid:durableId="1728652312">
-    <w:abstractNumId w:val="3"/>
+    <w:abstractNumId w:val="4"/>
   </w:num>
   <w:num w:numId="2" w16cid:durableId="1395273840">
-    <w:abstractNumId w:val="7"/>
+    <w:abstractNumId w:val="8"/>
   </w:num>
   <w:num w:numId="3" w16cid:durableId="1723557562">
     <w:abstractNumId w:val="1"/>
   </w:num>
   <w:num w:numId="4" w16cid:durableId="1327594339">
-    <w:abstractNumId w:val="8"/>
+    <w:abstractNumId w:val="9"/>
   </w:num>
   <w:num w:numId="5" w16cid:durableId="1760833005">
-    <w:abstractNumId w:val="4"/>
+    <w:abstractNumId w:val="5"/>
   </w:num>
   <w:num w:numId="6" w16cid:durableId="526060771">
     <w:abstractNumId w:val="0"/>
   </w:num>
   <w:num w:numId="7" w16cid:durableId="1725449600">
+    <w:abstractNumId w:val="7"/>
+  </w:num>
+  <w:num w:numId="8" w16cid:durableId="1691834800">
+    <w:abstractNumId w:val="3"/>
+  </w:num>
+  <w:num w:numId="9" w16cid:durableId="793597493">
     <w:abstractNumId w:val="6"/>
   </w:num>
-  <w:num w:numId="8" w16cid:durableId="1691834800">
+  <w:num w:numId="10" w16cid:durableId="1968004444">
     <w:abstractNumId w:val="2"/>
-  </w:num>
-  <w:num w:numId="9" w16cid:durableId="793597493">
-    <w:abstractNumId w:val="5"/>
   </w:num>
 </w:numbering>
 </file>

</xml_diff>